<commit_message>
Docs: Sessão 3 artigo
</commit_message>
<xml_diff>
--- a/Artigo.docx
+++ b/Artigo.docx
@@ -1,6 +1,6 @@
 
 <file path=word/document.xml><?xml version="1.0" encoding="utf-8"?>
-<w:document xmlns:wpc="http://schemas.microsoft.com/office/word/2010/wordprocessingCanvas" xmlns:cx="http://schemas.microsoft.com/office/drawing/2014/chartex" xmlns:cx1="http://schemas.microsoft.com/office/drawing/2015/9/8/chartex" xmlns:cx2="http://schemas.microsoft.com/office/drawing/2015/10/21/chartex" xmlns:cx3="http://schemas.microsoft.com/office/drawing/2016/5/9/chartex" xmlns:cx4="http://schemas.microsoft.com/office/drawing/2016/5/10/chartex" xmlns:cx5="http://schemas.microsoft.com/office/drawing/2016/5/11/chartex" xmlns:cx6="http://schemas.microsoft.com/office/drawing/2016/5/12/chartex" xmlns:cx7="http://schemas.microsoft.com/office/drawing/2016/5/13/chartex" xmlns:cx8="http://schemas.microsoft.com/office/drawing/2016/5/14/chartex" xmlns:mc="http://schemas.openxmlformats.org/markup-compatibility/2006" xmlns:aink="http://schemas.microsoft.com/office/drawing/2016/ink" xmlns:am3d="http://schemas.microsoft.com/office/drawing/2017/model3d" xmlns:o="urn:schemas-microsoft-com:office:office" xmlns:r="http://schemas.openxmlformats.org/officeDocument/2006/relationships" xmlns:m="http://schemas.openxmlformats.org/officeDocument/2006/math" xmlns:v="urn:schemas-microsoft-com:vml" xmlns:wp14="http://schemas.microsoft.com/office/word/2010/wordprocessingDrawing" xmlns:wp="http://schemas.openxmlformats.org/drawingml/2006/wordprocessingDrawing" xmlns:w10="urn:schemas-microsoft-com:office:word" xmlns:w="http://schemas.openxmlformats.org/wordprocessingml/2006/main" xmlns:w14="http://schemas.microsoft.com/office/word/2010/wordml" xmlns:w15="http://schemas.microsoft.com/office/word/2012/wordml" xmlns:w16cid="http://schemas.microsoft.com/office/word/2016/wordml/cid" xmlns:w16se="http://schemas.microsoft.com/office/word/2015/wordml/symex" xmlns:wpg="http://schemas.microsoft.com/office/word/2010/wordprocessingGroup" xmlns:wpi="http://schemas.microsoft.com/office/word/2010/wordprocessingInk" xmlns:wne="http://schemas.microsoft.com/office/word/2006/wordml" xmlns:wps="http://schemas.microsoft.com/office/word/2010/wordprocessingShape" mc:Ignorable="w14 w15 w16se w16cid wp14">
+<w:document xmlns:wpc="http://schemas.microsoft.com/office/word/2010/wordprocessingCanvas" xmlns:cx="http://schemas.microsoft.com/office/drawing/2014/chartex" xmlns:cx1="http://schemas.microsoft.com/office/drawing/2015/9/8/chartex" xmlns:cx2="http://schemas.microsoft.com/office/drawing/2015/10/21/chartex" xmlns:cx3="http://schemas.microsoft.com/office/drawing/2016/5/9/chartex" xmlns:cx4="http://schemas.microsoft.com/office/drawing/2016/5/10/chartex" xmlns:cx5="http://schemas.microsoft.com/office/drawing/2016/5/11/chartex" xmlns:cx6="http://schemas.microsoft.com/office/drawing/2016/5/12/chartex" xmlns:cx7="http://schemas.microsoft.com/office/drawing/2016/5/13/chartex" xmlns:cx8="http://schemas.microsoft.com/office/drawing/2016/5/14/chartex" xmlns:mc="http://schemas.openxmlformats.org/markup-compatibility/2006" xmlns:aink="http://schemas.microsoft.com/office/drawing/2016/ink" xmlns:am3d="http://schemas.microsoft.com/office/drawing/2017/model3d" xmlns:o="urn:schemas-microsoft-com:office:office" xmlns:oel="http://schemas.microsoft.com/office/2019/extlst" xmlns:r="http://schemas.openxmlformats.org/officeDocument/2006/relationships" xmlns:m="http://schemas.openxmlformats.org/officeDocument/2006/math" xmlns:v="urn:schemas-microsoft-com:vml" xmlns:wp14="http://schemas.microsoft.com/office/word/2010/wordprocessingDrawing" xmlns:wp="http://schemas.openxmlformats.org/drawingml/2006/wordprocessingDrawing" xmlns:w10="urn:schemas-microsoft-com:office:word" xmlns:w="http://schemas.openxmlformats.org/wordprocessingml/2006/main" xmlns:w14="http://schemas.microsoft.com/office/word/2010/wordml" xmlns:w15="http://schemas.microsoft.com/office/word/2012/wordml" xmlns:w16cex="http://schemas.microsoft.com/office/word/2018/wordml/cex" xmlns:w16cid="http://schemas.microsoft.com/office/word/2016/wordml/cid" xmlns:w16="http://schemas.microsoft.com/office/word/2018/wordml" xmlns:w16du="http://schemas.microsoft.com/office/word/2023/wordml/word16du" xmlns:w16sdtdh="http://schemas.microsoft.com/office/word/2020/wordml/sdtdatahash" xmlns:w16sdtfl="http://schemas.microsoft.com/office/word/2024/wordml/sdtformatlock" xmlns:w16se="http://schemas.microsoft.com/office/word/2015/wordml/symex" xmlns:wpg="http://schemas.microsoft.com/office/word/2010/wordprocessingGroup" xmlns:wpi="http://schemas.microsoft.com/office/word/2010/wordprocessingInk" xmlns:wne="http://schemas.microsoft.com/office/word/2006/wordml" xmlns:wps="http://schemas.microsoft.com/office/word/2010/wordprocessingShape" mc:Ignorable="w14 w15 w16se w16cid w16 w16cex w16sdtdh w16sdtfl w16du wp14">
   <w:body>
     <w:p>
       <w:pPr>
@@ -61,18 +61,22 @@
           <w:placeholder>
             <w:docPart w:val="B0127E77145449D396D4E8C7B4E7A9AE"/>
           </w:placeholder>
+          <w:showingPlcHdr/>
           <w:dataBinding w:prefixMappings="xmlns:ns0='http://purl.org/dc/elements/1.1/' xmlns:ns1='http://schemas.openxmlformats.org/package/2006/metadata/core-properties' " w:xpath="/ns1:coreProperties[1]/ns0:title[1]" w:storeItemID="{6C3C8BC8-F283-45AE-878A-BAB7291924A1}"/>
           <w:text/>
         </w:sdtPr>
-        <w:sdtEndPr/>
         <w:sdtContent>
           <w:r>
             <w:rPr>
-              <w:rFonts w:cs="Arial"/>
-              <w:szCs w:val="24"/>
-              <w:shd w:val="clear" w:color="auto" w:fill="FFFFFF"/>
+              <w:rStyle w:val="TextodoEspaoReservado"/>
             </w:rPr>
-            <w:t xml:space="preserve"> </w:t>
+            <w:t>[</w:t>
+          </w:r>
+          <w:r>
+            <w:rPr>
+              <w:rStyle w:val="TextodoEspaoReservado"/>
+            </w:rPr>
+            <w:t>subtítulo]</w:t>
           </w:r>
         </w:sdtContent>
       </w:sdt>
@@ -121,7 +125,6 @@
           <w:dataBinding w:prefixMappings="xmlns:ns0='http://purl.org/dc/elements/1.1/' xmlns:ns1='http://schemas.openxmlformats.org/package/2006/metadata/core-properties' " w:xpath="/ns1:coreProperties[1]/ns0:subject[1]" w:storeItemID="{6C3C8BC8-F283-45AE-878A-BAB7291924A1}"/>
           <w:text/>
         </w:sdtPr>
-        <w:sdtEndPr/>
         <w:sdtContent>
           <w:r>
             <w:rPr>
@@ -457,21 +460,7 @@
         <w:rPr>
           <w:lang w:val="pt-BR"/>
         </w:rPr>
-        <w:t xml:space="preserve"> ou false, ou seja, 1 ou 0, essas variáveis recebem valores a partir de suas entradas, como sensores, botões e chaves seletoras, em seguida, os valores armazenados são analisados pelo programa e geram uma saída, como o acionar de uma esteira, </w:t>
-      </w:r>
-      <w:proofErr w:type="spellStart"/>
-      <w:r>
-        <w:rPr>
-          <w:lang w:val="pt-BR"/>
-        </w:rPr>
-        <w:t>led</w:t>
-      </w:r>
-      <w:proofErr w:type="spellEnd"/>
-      <w:r>
-        <w:rPr>
-          <w:lang w:val="pt-BR"/>
-        </w:rPr>
-        <w:t xml:space="preserve"> ou válvula.</w:t>
+        <w:t xml:space="preserve"> ou false, ou seja, 1 ou 0, essas variáveis recebem valores a partir de suas entradas, como sensores, botões e chaves seletoras, em seguida, os valores armazenados são analisados pelo programa e geram uma saída, como o acionar de uma esteira, led ou válvula.</w:t>
       </w:r>
     </w:p>
     <w:p>
@@ -481,18 +470,179 @@
           <w:lang w:val="pt-BR"/>
         </w:rPr>
       </w:pPr>
+      <w:r>
+        <w:rPr>
+          <w:lang w:val="pt-BR"/>
+        </w:rPr>
+        <w:lastRenderedPageBreak/>
+        <w:t xml:space="preserve">Entretanto, </w:t>
+      </w:r>
+      <w:r>
+        <w:rPr>
+          <w:lang w:val="pt-BR"/>
+        </w:rPr>
+        <w:t xml:space="preserve">para que o programa seja entendido é necessário que ele seja composto por um conjunto padronizado de instruções que são entendidas convencionalmente pelo sistema – linguagem de programação </w:t>
+      </w:r>
+      <w:r>
+        <w:rPr>
+          <w:lang w:val="pt-BR"/>
+        </w:rPr>
+        <w:t>–</w:t>
+      </w:r>
+      <w:r>
+        <w:rPr>
+          <w:lang w:val="pt-BR"/>
+        </w:rPr>
+        <w:t xml:space="preserve"> </w:t>
+      </w:r>
+      <w:r>
+        <w:rPr>
+          <w:lang w:val="pt-BR"/>
+        </w:rPr>
+        <w:t xml:space="preserve">sendo esses, divididos em 5 categorias reconhecidas pela </w:t>
+      </w:r>
+      <w:r>
+        <w:rPr>
+          <w:lang w:val="pt-BR"/>
+        </w:rPr>
+        <w:t>norma IEC 61131-3</w:t>
+      </w:r>
+      <w:r>
+        <w:rPr>
+          <w:lang w:val="pt-BR"/>
+        </w:rPr>
+        <w:t xml:space="preserve">, podendo ser gráficas, como é o caso de Diagramas de blocos de funções (FBD), Linguagem </w:t>
+      </w:r>
+      <w:proofErr w:type="spellStart"/>
+      <w:r>
+        <w:rPr>
+          <w:lang w:val="pt-BR"/>
+        </w:rPr>
+        <w:t>Ladder</w:t>
+      </w:r>
+      <w:proofErr w:type="spellEnd"/>
+      <w:r>
+        <w:rPr>
+          <w:lang w:val="pt-BR"/>
+        </w:rPr>
+        <w:t xml:space="preserve"> (LD) e </w:t>
+      </w:r>
+      <w:r>
+        <w:rPr>
+          <w:lang w:val="pt-BR"/>
+        </w:rPr>
+        <w:t>Sequenciamento Gráfico de Funções (SFC</w:t>
+      </w:r>
+      <w:r>
+        <w:rPr>
+          <w:lang w:val="pt-BR"/>
+        </w:rPr>
+        <w:t>) ou textuais, como é o caso de Lista de Instruções (IL) e Texto Estruturado (ST).</w:t>
+      </w:r>
     </w:p>
     <w:p>
       <w:pPr>
-        <w:pStyle w:val="Ttulo2"/>
-        <w:spacing w:before="240" w:after="240"/>
-      </w:pPr>
-      <w:bookmarkStart w:id="1" w:name="_Toc38644412"/>
-      <w:r>
-        <w:lastRenderedPageBreak/>
-        <w:t>Seção secundária</w:t>
-      </w:r>
-      <w:bookmarkEnd w:id="1"/>
+        <w:pStyle w:val="Texto"/>
+        <w:rPr>
+          <w:lang w:val="pt-BR"/>
+        </w:rPr>
+      </w:pPr>
+      <w:r>
+        <w:rPr>
+          <w:lang w:val="pt-BR"/>
+        </w:rPr>
+        <w:t xml:space="preserve">O LD possui representações para todos os dispositivos em um circuito elétrico, como botões e válvulas, e suas respectivas conexões, sendo uma linguagem originalmente desenvolvida para documentar circuitos de relés, dispositivos que controlam o fluxo de corrente elétrica. </w:t>
+      </w:r>
+      <w:r>
+        <w:rPr>
+          <w:lang w:val="pt-BR"/>
+        </w:rPr>
+        <w:t>O SFC funciona a partir da descrição de comportamentos de um aparelho automático a partir de funções recebidas, introduzindo as informações de forma hierarquizada, paralela ou alternativa.</w:t>
+      </w:r>
+      <w:r>
+        <w:rPr>
+          <w:lang w:val="pt-BR"/>
+        </w:rPr>
+        <w:t xml:space="preserve"> O </w:t>
+      </w:r>
+      <w:r>
+        <w:rPr>
+          <w:lang w:val="pt-BR"/>
+        </w:rPr>
+        <w:t>I</w:t>
+      </w:r>
+      <w:r>
+        <w:rPr>
+          <w:lang w:val="pt-BR"/>
+        </w:rPr>
+        <w:t>L</w:t>
+      </w:r>
+      <w:r>
+        <w:rPr>
+          <w:lang w:val="pt-BR"/>
+        </w:rPr>
+        <w:t xml:space="preserve"> é uma linguagem de baixo nível, ideal para problemas pequenos que não precisam de </w:t>
+      </w:r>
+      <w:r>
+        <w:rPr>
+          <w:lang w:val="pt-BR"/>
+        </w:rPr>
+        <w:t xml:space="preserve">repetições. O </w:t>
+      </w:r>
+      <w:r>
+        <w:rPr>
+          <w:lang w:val="pt-BR"/>
+        </w:rPr>
+        <w:t>ST não é sensitiv</w:t>
+      </w:r>
+      <w:r>
+        <w:rPr>
+          <w:lang w:val="pt-BR"/>
+        </w:rPr>
+        <w:t>o</w:t>
+      </w:r>
+      <w:r>
+        <w:rPr>
+          <w:lang w:val="pt-BR"/>
+        </w:rPr>
+        <w:t xml:space="preserve"> para a diferença entre letras maiúsculas e minúsculas, assim como sua linguagem de inspiração, Pascal, além disso, é bem estruturada e de alto nível, possibilitando a solução de problemas complexos com comandos básicos.</w:t>
+      </w:r>
+      <w:r>
+        <w:rPr>
+          <w:lang w:val="pt-BR"/>
+        </w:rPr>
+        <w:t xml:space="preserve"> Enquanto </w:t>
+      </w:r>
+      <w:r>
+        <w:rPr>
+          <w:lang w:val="pt-BR"/>
+        </w:rPr>
+        <w:t>em</w:t>
+      </w:r>
+      <w:r>
+        <w:rPr>
+          <w:lang w:val="pt-BR"/>
+        </w:rPr>
+        <w:t xml:space="preserve"> FBD</w:t>
+      </w:r>
+      <w:r>
+        <w:rPr>
+          <w:lang w:val="pt-BR"/>
+        </w:rPr>
+        <w:t>, os relacionamentos entre elementos são representados de modo semelhante a representação de circuitos elétricos e permitindo a utilização de blocos pré-programados e bibliotecas ou criação de blocos reutilizáveis</w:t>
+      </w:r>
+      <w:r>
+        <w:rPr>
+          <w:lang w:val="pt-BR"/>
+        </w:rPr>
+        <w:t xml:space="preserve">, comumente </w:t>
+      </w:r>
+      <w:r>
+        <w:rPr>
+          <w:lang w:val="pt-BR"/>
+        </w:rPr>
+        <w:t>utilizadas na engenharia de software, engenharia de sistemas e linguagem de programação gráfica.</w:t>
+      </w:r>
     </w:p>
     <w:p>
       <w:pPr>
@@ -501,6 +651,128 @@
           <w:lang w:val="pt-BR"/>
         </w:rPr>
       </w:pPr>
+      <w:r>
+        <w:rPr>
+          <w:lang w:val="pt-BR"/>
+        </w:rPr>
+        <w:t xml:space="preserve">O FBD foi desenvolvido em 1921 por Frank </w:t>
+      </w:r>
+      <w:proofErr w:type="spellStart"/>
+      <w:r>
+        <w:rPr>
+          <w:lang w:val="pt-BR"/>
+        </w:rPr>
+        <w:t>Gilbreth</w:t>
+      </w:r>
+      <w:proofErr w:type="spellEnd"/>
+      <w:r>
+        <w:rPr>
+          <w:lang w:val="pt-BR"/>
+        </w:rPr>
+        <w:t xml:space="preserve"> com o objetivo de representar o fluxo funcional, simplificar os processos de trabalho e melhorar o entendimento do que estava acontecendo</w:t>
+      </w:r>
+      <w:r>
+        <w:rPr>
+          <w:lang w:val="pt-BR"/>
+        </w:rPr>
+        <w:t xml:space="preserve">. Ele foi ampliado da década de 60 com o uso da </w:t>
+      </w:r>
+      <w:r>
+        <w:rPr>
+          <w:lang w:val="pt-BR"/>
+        </w:rPr>
+        <w:t xml:space="preserve">Administração Nacional da Aeronáutica e Espaço </w:t>
+      </w:r>
+      <w:r>
+        <w:rPr>
+          <w:lang w:val="pt-BR"/>
+        </w:rPr>
+        <w:t>(NASA), que aumentou as informações aparentes no diagrama. Atualmente, ele mantem sua relevância e continua sendo utilizado.</w:t>
+      </w:r>
+    </w:p>
+    <w:p>
+      <w:pPr>
+        <w:pStyle w:val="Texto"/>
+        <w:rPr>
+          <w:lang w:val="pt-BR"/>
+        </w:rPr>
+      </w:pPr>
+    </w:p>
+    <w:p>
+      <w:pPr>
+        <w:pStyle w:val="Ttulo1"/>
+      </w:pPr>
+      <w:r>
+        <w:t>estudo de caso</w:t>
+      </w:r>
+    </w:p>
+    <w:p>
+      <w:pPr>
+        <w:pStyle w:val="Ttulo1"/>
+        <w:numPr>
+          <w:ilvl w:val="0"/>
+          <w:numId w:val="0"/>
+        </w:numPr>
+      </w:pPr>
+      <w:hyperlink r:id="rId12" w:history="1">
+        <w:r>
+          <w:rPr>
+            <w:rStyle w:val="Hyperlink"/>
+          </w:rPr>
+          <w:t>https://www.vrenergia.com.br/blog/programacao-de-clp-e-ihm-guia-completo?utm_source=chatgpt.com</w:t>
+        </w:r>
+      </w:hyperlink>
+    </w:p>
+    <w:p>
+      <w:pPr>
+        <w:pStyle w:val="Ttulo1"/>
+        <w:numPr>
+          <w:ilvl w:val="0"/>
+          <w:numId w:val="0"/>
+        </w:numPr>
+      </w:pPr>
+      <w:hyperlink r:id="rId13" w:history="1">
+        <w:r>
+          <w:rPr>
+            <w:rStyle w:val="Hyperlink"/>
+          </w:rPr>
+          <w:t>https://victorvision.com.br/blog/ihm/?utm_source=chatgpt.com</w:t>
+        </w:r>
+      </w:hyperlink>
+    </w:p>
+    <w:p>
+      <w:pPr>
+        <w:pStyle w:val="Ttulo1"/>
+        <w:numPr>
+          <w:ilvl w:val="0"/>
+          <w:numId w:val="0"/>
+        </w:numPr>
+      </w:pPr>
+      <w:hyperlink r:id="rId14" w:history="1">
+        <w:r>
+          <w:rPr>
+            <w:rStyle w:val="Hyperlink"/>
+          </w:rPr>
+          <w:t>https://repositorio.ufsc.br/handle/123456789/223222?utm_source=chatgpt.com</w:t>
+        </w:r>
+      </w:hyperlink>
+    </w:p>
+    <w:p>
+      <w:pPr>
+        <w:pStyle w:val="Ttulo1"/>
+        <w:numPr>
+          <w:ilvl w:val="0"/>
+          <w:numId w:val="0"/>
+        </w:numPr>
+      </w:pPr>
+    </w:p>
+    <w:p>
+      <w:pPr>
+        <w:pStyle w:val="Texto"/>
+        <w:rPr>
+          <w:lang w:val="pt-BR"/>
+        </w:rPr>
+      </w:pPr>
       <w:proofErr w:type="spellStart"/>
       <w:r>
         <w:rPr>
@@ -617,21 +889,7 @@
         <w:rPr>
           <w:lang w:val="pt-BR"/>
         </w:rPr>
-        <w:t xml:space="preserve">, </w:t>
-      </w:r>
-      <w:proofErr w:type="spellStart"/>
-      <w:r>
-        <w:rPr>
-          <w:lang w:val="pt-BR"/>
-        </w:rPr>
-        <w:t>at</w:t>
-      </w:r>
-      <w:proofErr w:type="spellEnd"/>
-      <w:r>
-        <w:rPr>
-          <w:lang w:val="pt-BR"/>
-        </w:rPr>
-        <w:t xml:space="preserve"> </w:t>
+        <w:t xml:space="preserve">, at </w:t>
       </w:r>
       <w:proofErr w:type="spellStart"/>
       <w:r>
@@ -811,7 +1069,7 @@
           <w:lang w:val="pt-BR"/>
         </w:rPr>
         <w:drawing>
-          <wp:inline distT="0" distB="0" distL="0" distR="0">
+          <wp:inline distT="0" distB="0" distL="0" distR="0" wp14:anchorId="4D0B4FD0" wp14:editId="4601B4F4">
             <wp:extent cx="1800000" cy="1800000"/>
             <wp:effectExtent l="0" t="0" r="0" b="0"/>
             <wp:docPr id="2" name="Imagem 2" descr="Estudantes, quadro-negro e materiais escolares Vetor grÃ¡tis"/>
@@ -828,7 +1086,7 @@
                     </pic:cNvPicPr>
                   </pic:nvPicPr>
                   <pic:blipFill>
-                    <a:blip r:embed="rId12" cstate="print">
+                    <a:blip r:embed="rId15" cstate="print">
                       <a:extLst>
                         <a:ext uri="{28A0092B-C50C-407E-A947-70E740481C1C}">
                           <a14:useLocalDpi xmlns:a14="http://schemas.microsoft.com/office/drawing/2010/main" val="0"/>
@@ -1001,21 +1259,7 @@
         <w:rPr>
           <w:lang w:val="pt-BR"/>
         </w:rPr>
-        <w:t xml:space="preserve">, </w:t>
-      </w:r>
-      <w:proofErr w:type="spellStart"/>
-      <w:r>
-        <w:rPr>
-          <w:lang w:val="pt-BR"/>
-        </w:rPr>
-        <w:t>at</w:t>
-      </w:r>
-      <w:proofErr w:type="spellEnd"/>
-      <w:r>
-        <w:rPr>
-          <w:lang w:val="pt-BR"/>
-        </w:rPr>
-        <w:t xml:space="preserve"> </w:t>
+        <w:t xml:space="preserve">, at </w:t>
       </w:r>
       <w:proofErr w:type="spellStart"/>
       <w:r>
@@ -1155,14 +1399,14 @@
         <w:pStyle w:val="Ttulo2"/>
         <w:spacing w:before="240" w:after="240"/>
       </w:pPr>
-      <w:bookmarkStart w:id="2" w:name="_Toc38644413"/>
+      <w:bookmarkStart w:id="1" w:name="_Toc38644413"/>
       <w:r>
         <w:t xml:space="preserve">Seção </w:t>
       </w:r>
       <w:r>
         <w:t>secundária</w:t>
       </w:r>
-      <w:bookmarkEnd w:id="2"/>
+      <w:bookmarkEnd w:id="1"/>
     </w:p>
     <w:p>
       <w:pPr>
@@ -1435,21 +1679,7 @@
         <w:rPr>
           <w:lang w:val="pt-BR"/>
         </w:rPr>
-        <w:t xml:space="preserve">. In porta, </w:t>
-      </w:r>
-      <w:proofErr w:type="spellStart"/>
-      <w:r>
-        <w:rPr>
-          <w:lang w:val="pt-BR"/>
-        </w:rPr>
-        <w:t>felis</w:t>
-      </w:r>
-      <w:proofErr w:type="spellEnd"/>
-      <w:r>
-        <w:rPr>
-          <w:lang w:val="pt-BR"/>
-        </w:rPr>
-        <w:t xml:space="preserve"> quis </w:t>
+        <w:t xml:space="preserve">. In porta, felis quis </w:t>
       </w:r>
       <w:proofErr w:type="spellStart"/>
       <w:r>
@@ -1589,21 +1819,7 @@
         <w:rPr>
           <w:lang w:val="pt-BR"/>
         </w:rPr>
-        <w:t xml:space="preserve"> </w:t>
-      </w:r>
-      <w:proofErr w:type="spellStart"/>
-      <w:r>
-        <w:rPr>
-          <w:lang w:val="pt-BR"/>
-        </w:rPr>
-        <w:t>at</w:t>
-      </w:r>
-      <w:proofErr w:type="spellEnd"/>
-      <w:r>
-        <w:rPr>
-          <w:lang w:val="pt-BR"/>
-        </w:rPr>
-        <w:t xml:space="preserve"> mi libero. </w:t>
+        <w:t xml:space="preserve"> at mi libero. </w:t>
       </w:r>
       <w:proofErr w:type="spellStart"/>
       <w:r>
@@ -1730,6 +1946,7 @@
         <w:rPr>
           <w:lang w:val="pt-BR"/>
         </w:rPr>
+        <w:lastRenderedPageBreak/>
         <w:t>Cras</w:t>
       </w:r>
       <w:proofErr w:type="spellEnd"/>
@@ -1875,14 +2092,7 @@
         <w:rPr>
           <w:lang w:val="fr-FR"/>
         </w:rPr>
-        <w:t xml:space="preserve">Donec tincidunt elementum </w:t>
-      </w:r>
-      <w:r>
-        <w:rPr>
-          <w:lang w:val="fr-FR"/>
-        </w:rPr>
-        <w:lastRenderedPageBreak/>
-        <w:t xml:space="preserve">leo, at porttitor augue. Nunc mattis pellentesque lectus et imperdiet. </w:t>
+        <w:t xml:space="preserve">Donec tincidunt elementum leo, at porttitor augue. Nunc mattis pellentesque lectus et imperdiet. </w:t>
       </w:r>
       <w:proofErr w:type="spellStart"/>
       <w:r>
@@ -1918,7 +2128,7 @@
         <w:pStyle w:val="Legenda"/>
         <w:ind w:right="567"/>
       </w:pPr>
-      <w:bookmarkStart w:id="3" w:name="_Toc516820616"/>
+      <w:bookmarkStart w:id="2" w:name="_Toc516820616"/>
       <w:r>
         <w:t xml:space="preserve">Tabela </w:t>
       </w:r>
@@ -1952,23 +2162,15 @@
       <w:r>
         <w:t xml:space="preserve"> Recursos</w:t>
       </w:r>
-      <w:bookmarkEnd w:id="3"/>
-      <w:r>
-        <w:t xml:space="preserve"> </w:t>
-      </w:r>
-      <w:proofErr w:type="gramStart"/>
+      <w:bookmarkEnd w:id="2"/>
+      <w:r>
+        <w:t xml:space="preserve"> </w:t>
+      </w:r>
       <w:r>
         <w:rPr>
           <w:highlight w:val="green"/>
         </w:rPr>
-        <w:t>[Com</w:t>
-      </w:r>
-      <w:proofErr w:type="gramEnd"/>
-      <w:r>
-        <w:rPr>
-          <w:highlight w:val="green"/>
-        </w:rPr>
-        <w:t xml:space="preserve"> linha de totais, usando fonte tipográfica menor]</w:t>
+        <w:t>[Com linha de totais, usando fonte tipográfica menor]</w:t>
       </w:r>
     </w:p>
     <w:tbl>
@@ -2688,11 +2890,11 @@
         <w:pStyle w:val="Ttulo3"/>
         <w:spacing w:before="240" w:after="240"/>
       </w:pPr>
-      <w:bookmarkStart w:id="4" w:name="_Toc38644414"/>
+      <w:bookmarkStart w:id="3" w:name="_Toc38644414"/>
       <w:r>
         <w:t>Seção terciária</w:t>
       </w:r>
-      <w:bookmarkEnd w:id="4"/>
+      <w:bookmarkEnd w:id="3"/>
     </w:p>
     <w:p>
       <w:pPr>
@@ -2797,7 +2999,21 @@
         <w:rPr>
           <w:lang w:val="pt-BR"/>
         </w:rPr>
-        <w:t xml:space="preserve"> mi a </w:t>
+        <w:t xml:space="preserve"> </w:t>
+      </w:r>
+      <w:proofErr w:type="spellStart"/>
+      <w:r>
+        <w:rPr>
+          <w:lang w:val="pt-BR"/>
+        </w:rPr>
+        <w:t>mi</w:t>
+      </w:r>
+      <w:proofErr w:type="spellEnd"/>
+      <w:r>
+        <w:rPr>
+          <w:lang w:val="pt-BR"/>
+        </w:rPr>
+        <w:t xml:space="preserve"> a </w:t>
       </w:r>
       <w:proofErr w:type="spellStart"/>
       <w:r>
@@ -2923,14 +3139,56 @@
         <w:rPr>
           <w:lang w:val="pt-BR"/>
         </w:rPr>
-        <w:t xml:space="preserve">. Nam libero </w:t>
-      </w:r>
-      <w:proofErr w:type="spellStart"/>
-      <w:r>
-        <w:rPr>
-          <w:lang w:val="pt-BR"/>
-        </w:rPr>
-        <w:t>felis</w:t>
+        <w:t xml:space="preserve">. Nam libero felis, </w:t>
+      </w:r>
+      <w:proofErr w:type="spellStart"/>
+      <w:r>
+        <w:rPr>
+          <w:lang w:val="pt-BR"/>
+        </w:rPr>
+        <w:t>ullamcorper</w:t>
+      </w:r>
+      <w:proofErr w:type="spellEnd"/>
+      <w:r>
+        <w:rPr>
+          <w:lang w:val="pt-BR"/>
+        </w:rPr>
+        <w:t xml:space="preserve"> </w:t>
+      </w:r>
+      <w:proofErr w:type="spellStart"/>
+      <w:r>
+        <w:rPr>
+          <w:lang w:val="pt-BR"/>
+        </w:rPr>
+        <w:t>luctus</w:t>
+      </w:r>
+      <w:proofErr w:type="spellEnd"/>
+      <w:r>
+        <w:rPr>
+          <w:lang w:val="pt-BR"/>
+        </w:rPr>
+        <w:t xml:space="preserve"> </w:t>
+      </w:r>
+      <w:proofErr w:type="spellStart"/>
+      <w:r>
+        <w:rPr>
+          <w:lang w:val="pt-BR"/>
+        </w:rPr>
+        <w:t>sollicitudin</w:t>
+      </w:r>
+      <w:proofErr w:type="spellEnd"/>
+      <w:r>
+        <w:rPr>
+          <w:lang w:val="pt-BR"/>
+        </w:rPr>
+        <w:t xml:space="preserve"> </w:t>
+      </w:r>
+      <w:proofErr w:type="spellStart"/>
+      <w:r>
+        <w:rPr>
+          <w:lang w:val="pt-BR"/>
+        </w:rPr>
+        <w:t>sed</w:t>
       </w:r>
       <w:proofErr w:type="spellEnd"/>
       <w:r>
@@ -2944,35 +3202,35 @@
         <w:rPr>
           <w:lang w:val="pt-BR"/>
         </w:rPr>
-        <w:t>ullamcorper</w:t>
-      </w:r>
-      <w:proofErr w:type="spellEnd"/>
-      <w:r>
-        <w:rPr>
-          <w:lang w:val="pt-BR"/>
-        </w:rPr>
-        <w:t xml:space="preserve"> </w:t>
-      </w:r>
-      <w:proofErr w:type="spellStart"/>
-      <w:r>
-        <w:rPr>
-          <w:lang w:val="pt-BR"/>
-        </w:rPr>
-        <w:t>luctus</w:t>
-      </w:r>
-      <w:proofErr w:type="spellEnd"/>
-      <w:r>
-        <w:rPr>
-          <w:lang w:val="pt-BR"/>
-        </w:rPr>
-        <w:t xml:space="preserve"> </w:t>
-      </w:r>
-      <w:proofErr w:type="spellStart"/>
-      <w:r>
-        <w:rPr>
-          <w:lang w:val="pt-BR"/>
-        </w:rPr>
-        <w:t>sollicitudin</w:t>
+        <w:t>faucibus</w:t>
+      </w:r>
+      <w:proofErr w:type="spellEnd"/>
+      <w:r>
+        <w:rPr>
+          <w:lang w:val="pt-BR"/>
+        </w:rPr>
+        <w:t xml:space="preserve"> ac </w:t>
+      </w:r>
+      <w:proofErr w:type="spellStart"/>
+      <w:r>
+        <w:rPr>
+          <w:lang w:val="pt-BR"/>
+        </w:rPr>
+        <w:t>dolor</w:t>
+      </w:r>
+      <w:proofErr w:type="spellEnd"/>
+      <w:r>
+        <w:rPr>
+          <w:lang w:val="pt-BR"/>
+        </w:rPr>
+        <w:t xml:space="preserve">. </w:t>
+      </w:r>
+      <w:proofErr w:type="spellStart"/>
+      <w:r>
+        <w:rPr>
+          <w:lang w:val="pt-BR"/>
+        </w:rPr>
+        <w:t>Pellentesque</w:t>
       </w:r>
       <w:proofErr w:type="spellEnd"/>
       <w:r>
@@ -2993,28 +3251,14 @@
         <w:rPr>
           <w:lang w:val="pt-BR"/>
         </w:rPr>
-        <w:t xml:space="preserve">, </w:t>
-      </w:r>
-      <w:proofErr w:type="spellStart"/>
-      <w:r>
-        <w:rPr>
-          <w:lang w:val="pt-BR"/>
-        </w:rPr>
-        <w:t>faucibus</w:t>
-      </w:r>
-      <w:proofErr w:type="spellEnd"/>
-      <w:r>
-        <w:rPr>
-          <w:lang w:val="pt-BR"/>
-        </w:rPr>
-        <w:t xml:space="preserve"> ac </w:t>
-      </w:r>
-      <w:proofErr w:type="spellStart"/>
-      <w:r>
-        <w:rPr>
-          <w:lang w:val="pt-BR"/>
-        </w:rPr>
-        <w:t>dolor</w:t>
+        <w:t xml:space="preserve"> magna </w:t>
+      </w:r>
+      <w:proofErr w:type="spellStart"/>
+      <w:r>
+        <w:rPr>
+          <w:lang w:val="pt-BR"/>
+        </w:rPr>
+        <w:t>tellus</w:t>
       </w:r>
       <w:proofErr w:type="spellEnd"/>
       <w:r>
@@ -3028,35 +3272,91 @@
         <w:rPr>
           <w:lang w:val="pt-BR"/>
         </w:rPr>
-        <w:t>Pellentesque</w:t>
-      </w:r>
-      <w:proofErr w:type="spellEnd"/>
-      <w:r>
-        <w:rPr>
-          <w:lang w:val="pt-BR"/>
-        </w:rPr>
-        <w:t xml:space="preserve"> </w:t>
-      </w:r>
-      <w:proofErr w:type="spellStart"/>
-      <w:r>
-        <w:rPr>
-          <w:lang w:val="pt-BR"/>
-        </w:rPr>
-        <w:t>sed</w:t>
-      </w:r>
-      <w:proofErr w:type="spellEnd"/>
-      <w:r>
-        <w:rPr>
-          <w:lang w:val="pt-BR"/>
-        </w:rPr>
-        <w:t xml:space="preserve"> magna </w:t>
-      </w:r>
-      <w:proofErr w:type="spellStart"/>
-      <w:r>
-        <w:rPr>
-          <w:lang w:val="pt-BR"/>
-        </w:rPr>
-        <w:t>tellus</w:t>
+        <w:t>Phasellus</w:t>
+      </w:r>
+      <w:proofErr w:type="spellEnd"/>
+      <w:r>
+        <w:rPr>
+          <w:lang w:val="pt-BR"/>
+        </w:rPr>
+        <w:t xml:space="preserve"> </w:t>
+      </w:r>
+      <w:proofErr w:type="spellStart"/>
+      <w:r>
+        <w:rPr>
+          <w:lang w:val="pt-BR"/>
+        </w:rPr>
+        <w:t>pharetra</w:t>
+      </w:r>
+      <w:proofErr w:type="spellEnd"/>
+      <w:r>
+        <w:rPr>
+          <w:lang w:val="pt-BR"/>
+        </w:rPr>
+        <w:t xml:space="preserve"> </w:t>
+      </w:r>
+      <w:proofErr w:type="spellStart"/>
+      <w:r>
+        <w:rPr>
+          <w:lang w:val="pt-BR"/>
+        </w:rPr>
+        <w:t>leo</w:t>
+      </w:r>
+      <w:proofErr w:type="spellEnd"/>
+      <w:r>
+        <w:rPr>
+          <w:lang w:val="pt-BR"/>
+        </w:rPr>
+        <w:t xml:space="preserve"> </w:t>
+      </w:r>
+      <w:proofErr w:type="spellStart"/>
+      <w:r>
+        <w:rPr>
+          <w:lang w:val="pt-BR"/>
+        </w:rPr>
+        <w:t>eget</w:t>
+      </w:r>
+      <w:proofErr w:type="spellEnd"/>
+      <w:r>
+        <w:rPr>
+          <w:lang w:val="pt-BR"/>
+        </w:rPr>
+        <w:t xml:space="preserve"> felis </w:t>
+      </w:r>
+      <w:proofErr w:type="spellStart"/>
+      <w:r>
+        <w:rPr>
+          <w:lang w:val="pt-BR"/>
+        </w:rPr>
+        <w:t>lacinia</w:t>
+      </w:r>
+      <w:proofErr w:type="spellEnd"/>
+      <w:r>
+        <w:rPr>
+          <w:lang w:val="pt-BR"/>
+        </w:rPr>
+        <w:t xml:space="preserve">, quis </w:t>
+      </w:r>
+      <w:proofErr w:type="spellStart"/>
+      <w:r>
+        <w:rPr>
+          <w:lang w:val="pt-BR"/>
+        </w:rPr>
+        <w:t>pretium</w:t>
+      </w:r>
+      <w:proofErr w:type="spellEnd"/>
+      <w:r>
+        <w:rPr>
+          <w:lang w:val="pt-BR"/>
+        </w:rPr>
+        <w:t xml:space="preserve"> mi </w:t>
+      </w:r>
+      <w:proofErr w:type="spellStart"/>
+      <w:r>
+        <w:rPr>
+          <w:lang w:val="pt-BR"/>
+        </w:rPr>
+        <w:t>finibus</w:t>
       </w:r>
       <w:proofErr w:type="spellEnd"/>
       <w:r>
@@ -3084,118 +3384,6 @@
         <w:rPr>
           <w:lang w:val="pt-BR"/>
         </w:rPr>
-        <w:t>pharetra</w:t>
-      </w:r>
-      <w:proofErr w:type="spellEnd"/>
-      <w:r>
-        <w:rPr>
-          <w:lang w:val="pt-BR"/>
-        </w:rPr>
-        <w:t xml:space="preserve"> </w:t>
-      </w:r>
-      <w:proofErr w:type="spellStart"/>
-      <w:r>
-        <w:rPr>
-          <w:lang w:val="pt-BR"/>
-        </w:rPr>
-        <w:t>leo</w:t>
-      </w:r>
-      <w:proofErr w:type="spellEnd"/>
-      <w:r>
-        <w:rPr>
-          <w:lang w:val="pt-BR"/>
-        </w:rPr>
-        <w:t xml:space="preserve"> </w:t>
-      </w:r>
-      <w:proofErr w:type="spellStart"/>
-      <w:r>
-        <w:rPr>
-          <w:lang w:val="pt-BR"/>
-        </w:rPr>
-        <w:t>eget</w:t>
-      </w:r>
-      <w:proofErr w:type="spellEnd"/>
-      <w:r>
-        <w:rPr>
-          <w:lang w:val="pt-BR"/>
-        </w:rPr>
-        <w:t xml:space="preserve"> </w:t>
-      </w:r>
-      <w:proofErr w:type="spellStart"/>
-      <w:r>
-        <w:rPr>
-          <w:lang w:val="pt-BR"/>
-        </w:rPr>
-        <w:t>felis</w:t>
-      </w:r>
-      <w:proofErr w:type="spellEnd"/>
-      <w:r>
-        <w:rPr>
-          <w:lang w:val="pt-BR"/>
-        </w:rPr>
-        <w:t xml:space="preserve"> </w:t>
-      </w:r>
-      <w:proofErr w:type="spellStart"/>
-      <w:r>
-        <w:rPr>
-          <w:lang w:val="pt-BR"/>
-        </w:rPr>
-        <w:t>lacinia</w:t>
-      </w:r>
-      <w:proofErr w:type="spellEnd"/>
-      <w:r>
-        <w:rPr>
-          <w:lang w:val="pt-BR"/>
-        </w:rPr>
-        <w:t xml:space="preserve">, quis </w:t>
-      </w:r>
-      <w:proofErr w:type="spellStart"/>
-      <w:r>
-        <w:rPr>
-          <w:lang w:val="pt-BR"/>
-        </w:rPr>
-        <w:t>pretium</w:t>
-      </w:r>
-      <w:proofErr w:type="spellEnd"/>
-      <w:r>
-        <w:rPr>
-          <w:lang w:val="pt-BR"/>
-        </w:rPr>
-        <w:t xml:space="preserve"> mi </w:t>
-      </w:r>
-      <w:proofErr w:type="spellStart"/>
-      <w:r>
-        <w:rPr>
-          <w:lang w:val="pt-BR"/>
-        </w:rPr>
-        <w:t>finibus</w:t>
-      </w:r>
-      <w:proofErr w:type="spellEnd"/>
-      <w:r>
-        <w:rPr>
-          <w:lang w:val="pt-BR"/>
-        </w:rPr>
-        <w:t xml:space="preserve">. </w:t>
-      </w:r>
-      <w:proofErr w:type="spellStart"/>
-      <w:r>
-        <w:rPr>
-          <w:lang w:val="pt-BR"/>
-        </w:rPr>
-        <w:t>Phasellus</w:t>
-      </w:r>
-      <w:proofErr w:type="spellEnd"/>
-      <w:r>
-        <w:rPr>
-          <w:lang w:val="pt-BR"/>
-        </w:rPr>
-        <w:t xml:space="preserve"> </w:t>
-      </w:r>
-      <w:proofErr w:type="spellStart"/>
-      <w:r>
-        <w:rPr>
-          <w:lang w:val="pt-BR"/>
-        </w:rPr>
         <w:t>dapibus</w:t>
       </w:r>
       <w:proofErr w:type="spellEnd"/>
@@ -3203,21 +3391,7 @@
         <w:rPr>
           <w:lang w:val="pt-BR"/>
         </w:rPr>
-        <w:t xml:space="preserve"> </w:t>
-      </w:r>
-      <w:proofErr w:type="spellStart"/>
-      <w:r>
-        <w:rPr>
-          <w:lang w:val="pt-BR"/>
-        </w:rPr>
-        <w:t>felis</w:t>
-      </w:r>
-      <w:proofErr w:type="spellEnd"/>
-      <w:r>
-        <w:rPr>
-          <w:lang w:val="pt-BR"/>
-        </w:rPr>
-        <w:t xml:space="preserve"> </w:t>
+        <w:t xml:space="preserve"> felis </w:t>
       </w:r>
       <w:proofErr w:type="spellStart"/>
       <w:r>
@@ -3486,7 +3660,7 @@
           <w:lang w:val="pt-BR"/>
         </w:rPr>
         <w:drawing>
-          <wp:inline distT="0" distB="0" distL="0" distR="0">
+          <wp:inline distT="0" distB="0" distL="0" distR="0" wp14:anchorId="4A87DF0A" wp14:editId="598459C6">
             <wp:extent cx="1800000" cy="1800000"/>
             <wp:effectExtent l="0" t="0" r="0" b="0"/>
             <wp:docPr id="3" name="Imagem 3" descr="O lanÃ§amento de um website Vetor grÃ¡tis"/>
@@ -3503,7 +3677,7 @@
                     </pic:cNvPicPr>
                   </pic:nvPicPr>
                   <pic:blipFill>
-                    <a:blip r:embed="rId13" cstate="print">
+                    <a:blip r:embed="rId16" cstate="print">
                       <a:extLst>
                         <a:ext uri="{28A0092B-C50C-407E-A947-70E740481C1C}">
                           <a14:useLocalDpi xmlns:a14="http://schemas.microsoft.com/office/drawing/2010/main" val="0"/>
@@ -3565,6 +3739,7 @@
         <w:rPr>
           <w:lang w:val="pt-BR"/>
         </w:rPr>
+        <w:lastRenderedPageBreak/>
         <w:t>Vestibulum</w:t>
       </w:r>
       <w:proofErr w:type="spellEnd"/>
@@ -3670,21 +3845,7 @@
         <w:rPr>
           <w:lang w:val="pt-BR"/>
         </w:rPr>
-        <w:t xml:space="preserve">, </w:t>
-      </w:r>
-      <w:proofErr w:type="spellStart"/>
-      <w:r>
-        <w:rPr>
-          <w:lang w:val="pt-BR"/>
-        </w:rPr>
-        <w:t>at</w:t>
-      </w:r>
-      <w:proofErr w:type="spellEnd"/>
-      <w:r>
-        <w:rPr>
-          <w:lang w:val="pt-BR"/>
-        </w:rPr>
-        <w:t xml:space="preserve"> </w:t>
+        <w:t xml:space="preserve">, at </w:t>
       </w:r>
       <w:proofErr w:type="spellStart"/>
       <w:r>
@@ -3850,12 +4011,11 @@
         <w:pStyle w:val="Ttulo3"/>
         <w:spacing w:before="240" w:after="240"/>
       </w:pPr>
-      <w:bookmarkStart w:id="5" w:name="_Toc38644415"/>
-      <w:r>
-        <w:lastRenderedPageBreak/>
+      <w:bookmarkStart w:id="4" w:name="_Toc38644415"/>
+      <w:r>
         <w:t>Seção terciária</w:t>
       </w:r>
-      <w:bookmarkEnd w:id="5"/>
+      <w:bookmarkEnd w:id="4"/>
     </w:p>
     <w:p>
       <w:pPr>
@@ -4025,21 +4185,7 @@
         <w:rPr>
           <w:lang w:val="pt-BR"/>
         </w:rPr>
-        <w:t xml:space="preserve">, </w:t>
-      </w:r>
-      <w:proofErr w:type="spellStart"/>
-      <w:r>
-        <w:rPr>
-          <w:lang w:val="pt-BR"/>
-        </w:rPr>
-        <w:t>at</w:t>
-      </w:r>
-      <w:proofErr w:type="spellEnd"/>
-      <w:r>
-        <w:rPr>
-          <w:lang w:val="pt-BR"/>
-        </w:rPr>
-        <w:t xml:space="preserve"> </w:t>
+        <w:t xml:space="preserve">, at </w:t>
       </w:r>
       <w:proofErr w:type="spellStart"/>
       <w:r>
@@ -4053,21 +4199,7 @@
         <w:rPr>
           <w:lang w:val="pt-BR"/>
         </w:rPr>
-        <w:t xml:space="preserve"> </w:t>
-      </w:r>
-      <w:proofErr w:type="spellStart"/>
-      <w:r>
-        <w:rPr>
-          <w:lang w:val="pt-BR"/>
-        </w:rPr>
-        <w:t>augue</w:t>
-      </w:r>
-      <w:proofErr w:type="spellEnd"/>
-      <w:r>
-        <w:rPr>
-          <w:lang w:val="pt-BR"/>
-        </w:rPr>
-        <w:t xml:space="preserve">. Nam </w:t>
+        <w:t xml:space="preserve"> augue. Nam </w:t>
       </w:r>
       <w:proofErr w:type="spellStart"/>
       <w:r>
@@ -4468,7 +4600,7 @@
         <w:pStyle w:val="Legenda"/>
         <w:ind w:right="4819"/>
       </w:pPr>
-      <w:bookmarkStart w:id="6" w:name="_Toc516820617"/>
+      <w:bookmarkStart w:id="5" w:name="_Toc516820617"/>
       <w:r>
         <w:t xml:space="preserve">Tabela </w:t>
       </w:r>
@@ -4496,7 +4628,7 @@
       <w:r>
         <w:t xml:space="preserve"> – Produtos alimentícios</w:t>
       </w:r>
-      <w:bookmarkEnd w:id="6"/>
+      <w:bookmarkEnd w:id="5"/>
       <w:r>
         <w:rPr>
           <w:rFonts w:cs="Arial"/>
@@ -4505,23 +4637,13 @@
         </w:rPr>
         <w:t xml:space="preserve"> </w:t>
       </w:r>
-      <w:proofErr w:type="gramStart"/>
       <w:r>
         <w:rPr>
           <w:rFonts w:cs="Arial"/>
           <w:color w:val="000000"/>
           <w:shd w:val="clear" w:color="auto" w:fill="00FF00"/>
         </w:rPr>
-        <w:t>[Sem</w:t>
-      </w:r>
-      <w:proofErr w:type="gramEnd"/>
-      <w:r>
-        <w:rPr>
-          <w:rFonts w:cs="Arial"/>
-          <w:color w:val="000000"/>
-          <w:shd w:val="clear" w:color="auto" w:fill="00FF00"/>
-        </w:rPr>
-        <w:t xml:space="preserve"> linha de totais, usando fonte tipográfica menor]</w:t>
+        <w:t>[Sem linha de totais, usando fonte tipográfica menor]</w:t>
       </w:r>
     </w:p>
     <w:tbl>
@@ -5079,21 +5201,7 @@
         <w:rPr>
           <w:lang w:val="pt-BR"/>
         </w:rPr>
-        <w:t xml:space="preserve">. In porta, </w:t>
-      </w:r>
-      <w:proofErr w:type="spellStart"/>
-      <w:r>
-        <w:rPr>
-          <w:lang w:val="pt-BR"/>
-        </w:rPr>
-        <w:t>felis</w:t>
-      </w:r>
-      <w:proofErr w:type="spellEnd"/>
-      <w:r>
-        <w:rPr>
-          <w:lang w:val="pt-BR"/>
-        </w:rPr>
-        <w:t xml:space="preserve"> quis </w:t>
+        <w:t xml:space="preserve">. In porta, felis quis </w:t>
       </w:r>
       <w:proofErr w:type="spellStart"/>
       <w:r>
@@ -5230,15 +5338,7 @@
       </w:r>
       <w:proofErr w:type="spellEnd"/>
       <w:r>
-        <w:t xml:space="preserve"> </w:t>
-      </w:r>
-      <w:proofErr w:type="spellStart"/>
-      <w:r>
-        <w:t>nec</w:t>
-      </w:r>
-      <w:proofErr w:type="spellEnd"/>
-      <w:r>
-        <w:t xml:space="preserve"> </w:t>
+        <w:t xml:space="preserve"> nec </w:t>
       </w:r>
       <w:proofErr w:type="spellStart"/>
       <w:r>
@@ -5278,11 +5378,11 @@
         <w:pStyle w:val="Ttulo2"/>
         <w:spacing w:before="240" w:after="240"/>
       </w:pPr>
-      <w:bookmarkStart w:id="7" w:name="_Toc38644416"/>
+      <w:bookmarkStart w:id="6" w:name="_Toc38644416"/>
       <w:r>
         <w:t>Seção secundária</w:t>
       </w:r>
-      <w:bookmarkEnd w:id="7"/>
+      <w:bookmarkEnd w:id="6"/>
     </w:p>
     <w:p>
       <w:pPr>
@@ -5555,21 +5655,7 @@
         <w:rPr>
           <w:lang w:val="pt-BR"/>
         </w:rPr>
-        <w:t xml:space="preserve">. In porta, </w:t>
-      </w:r>
-      <w:proofErr w:type="spellStart"/>
-      <w:r>
-        <w:rPr>
-          <w:lang w:val="pt-BR"/>
-        </w:rPr>
-        <w:t>felis</w:t>
-      </w:r>
-      <w:proofErr w:type="spellEnd"/>
-      <w:r>
-        <w:rPr>
-          <w:lang w:val="pt-BR"/>
-        </w:rPr>
-        <w:t xml:space="preserve"> quis </w:t>
+        <w:t xml:space="preserve">. In porta, felis quis </w:t>
       </w:r>
       <w:proofErr w:type="spellStart"/>
       <w:r>
@@ -5709,21 +5795,7 @@
         <w:rPr>
           <w:lang w:val="pt-BR"/>
         </w:rPr>
-        <w:t xml:space="preserve"> </w:t>
-      </w:r>
-      <w:proofErr w:type="spellStart"/>
-      <w:r>
-        <w:rPr>
-          <w:lang w:val="pt-BR"/>
-        </w:rPr>
-        <w:t>at</w:t>
-      </w:r>
-      <w:proofErr w:type="spellEnd"/>
-      <w:r>
-        <w:rPr>
-          <w:lang w:val="pt-BR"/>
-        </w:rPr>
-        <w:t xml:space="preserve"> mi libero. </w:t>
+        <w:t xml:space="preserve"> at mi libero. </w:t>
       </w:r>
       <w:proofErr w:type="spellStart"/>
       <w:r>
@@ -5843,8 +5915,9 @@
         <w:pStyle w:val="Legenda"/>
         <w:ind w:right="4394"/>
       </w:pPr>
-      <w:bookmarkStart w:id="8" w:name="_Toc516820619"/>
-      <w:r>
+      <w:bookmarkStart w:id="7" w:name="_Toc516820619"/>
+      <w:r>
+        <w:lastRenderedPageBreak/>
         <w:t xml:space="preserve">Tabela </w:t>
       </w:r>
       <w:r>
@@ -5871,7 +5944,7 @@
       <w:r>
         <w:t xml:space="preserve"> – Alunos da UFRGS</w:t>
       </w:r>
-      <w:bookmarkEnd w:id="8"/>
+      <w:bookmarkEnd w:id="7"/>
     </w:p>
     <w:tbl>
       <w:tblPr>
@@ -6092,7 +6165,6 @@
                 <w:sz w:val="20"/>
                 <w:lang w:val="pt-BR"/>
               </w:rPr>
-              <w:lastRenderedPageBreak/>
               <w:t>Doutorado</w:t>
             </w:r>
           </w:p>
@@ -6859,21 +6931,7 @@
         <w:rPr>
           <w:lang w:val="pt-BR"/>
         </w:rPr>
-        <w:t xml:space="preserve">. In porta, </w:t>
-      </w:r>
-      <w:proofErr w:type="spellStart"/>
-      <w:r>
-        <w:rPr>
-          <w:lang w:val="pt-BR"/>
-        </w:rPr>
-        <w:t>felis</w:t>
-      </w:r>
-      <w:proofErr w:type="spellEnd"/>
-      <w:r>
-        <w:rPr>
-          <w:lang w:val="pt-BR"/>
-        </w:rPr>
-        <w:t xml:space="preserve"> quis </w:t>
+        <w:t xml:space="preserve">. In porta, felis quis </w:t>
       </w:r>
       <w:proofErr w:type="spellStart"/>
       <w:r>
@@ -7013,21 +7071,7 @@
         <w:rPr>
           <w:lang w:val="pt-BR"/>
         </w:rPr>
-        <w:t xml:space="preserve"> </w:t>
-      </w:r>
-      <w:proofErr w:type="spellStart"/>
-      <w:r>
-        <w:rPr>
-          <w:lang w:val="pt-BR"/>
-        </w:rPr>
-        <w:t>at</w:t>
-      </w:r>
-      <w:proofErr w:type="spellEnd"/>
-      <w:r>
-        <w:rPr>
-          <w:lang w:val="pt-BR"/>
-        </w:rPr>
-        <w:t xml:space="preserve"> mi libero. </w:t>
+        <w:t xml:space="preserve"> at mi libero. </w:t>
       </w:r>
       <w:proofErr w:type="spellStart"/>
       <w:r>
@@ -7147,11 +7191,11 @@
         <w:pStyle w:val="Ttulo3"/>
         <w:spacing w:before="240" w:after="240"/>
       </w:pPr>
-      <w:bookmarkStart w:id="9" w:name="_Toc38644418"/>
+      <w:bookmarkStart w:id="8" w:name="_Toc38644418"/>
       <w:r>
         <w:t xml:space="preserve">Seção </w:t>
       </w:r>
-      <w:bookmarkEnd w:id="9"/>
+      <w:bookmarkEnd w:id="8"/>
       <w:r>
         <w:t>terciária</w:t>
       </w:r>
@@ -7279,21 +7323,7 @@
         <w:rPr>
           <w:lang w:val="pt-BR"/>
         </w:rPr>
-        <w:t xml:space="preserve">, </w:t>
-      </w:r>
-      <w:proofErr w:type="spellStart"/>
-      <w:r>
-        <w:rPr>
-          <w:lang w:val="pt-BR"/>
-        </w:rPr>
-        <w:t>at</w:t>
-      </w:r>
-      <w:proofErr w:type="spellEnd"/>
-      <w:r>
-        <w:rPr>
-          <w:lang w:val="pt-BR"/>
-        </w:rPr>
-        <w:t xml:space="preserve"> </w:t>
+        <w:t xml:space="preserve">, at </w:t>
       </w:r>
       <w:proofErr w:type="spellStart"/>
       <w:r>
@@ -7497,9 +7527,9 @@
         <w:tblLook w:val="04A0" w:firstRow="1" w:lastRow="0" w:firstColumn="1" w:lastColumn="0" w:noHBand="0" w:noVBand="1"/>
       </w:tblPr>
       <w:tblGrid>
-        <w:gridCol w:w="1551"/>
-        <w:gridCol w:w="6285"/>
-        <w:gridCol w:w="1436"/>
+        <w:gridCol w:w="1532"/>
+        <w:gridCol w:w="6097"/>
+        <w:gridCol w:w="1423"/>
       </w:tblGrid>
       <w:tr>
         <w:tc>
@@ -7877,29 +7907,7 @@
                 <w:szCs w:val="20"/>
                 <w:lang w:eastAsia="pt-BR"/>
               </w:rPr>
-              <w:t xml:space="preserve">, </w:t>
-            </w:r>
-            <w:proofErr w:type="spellStart"/>
-            <w:r>
-              <w:rPr>
-                <w:rFonts w:eastAsia="Times New Roman" w:cs="Arial"/>
-                <w:color w:val="000000"/>
-                <w:sz w:val="20"/>
-                <w:szCs w:val="20"/>
-                <w:lang w:eastAsia="pt-BR"/>
-              </w:rPr>
-              <w:t>at</w:t>
-            </w:r>
-            <w:proofErr w:type="spellEnd"/>
-            <w:r>
-              <w:rPr>
-                <w:rFonts w:eastAsia="Times New Roman" w:cs="Arial"/>
-                <w:color w:val="000000"/>
-                <w:sz w:val="20"/>
-                <w:szCs w:val="20"/>
-                <w:lang w:eastAsia="pt-BR"/>
-              </w:rPr>
-              <w:t xml:space="preserve"> </w:t>
+              <w:t xml:space="preserve">, at </w:t>
             </w:r>
             <w:proofErr w:type="spellStart"/>
             <w:r>
@@ -8270,6 +8278,7 @@
                 <w:szCs w:val="20"/>
                 <w:lang w:eastAsia="pt-BR"/>
               </w:rPr>
+              <w:lastRenderedPageBreak/>
               <w:t xml:space="preserve">Santos </w:t>
             </w:r>
             <w:r>
@@ -8881,7 +8890,6 @@
           <w:szCs w:val="20"/>
           <w:lang w:eastAsia="pt-BR"/>
         </w:rPr>
-        <w:lastRenderedPageBreak/>
         <w:t>Fonte: Silva (2003), Santos et al. (2022).</w:t>
       </w:r>
     </w:p>
@@ -8890,11 +8898,11 @@
         <w:pStyle w:val="Ttulo3"/>
         <w:spacing w:before="240" w:after="240"/>
       </w:pPr>
-      <w:bookmarkStart w:id="10" w:name="_Toc38644419"/>
+      <w:bookmarkStart w:id="9" w:name="_Toc38644419"/>
       <w:r>
         <w:t xml:space="preserve">Seção </w:t>
       </w:r>
-      <w:bookmarkEnd w:id="10"/>
+      <w:bookmarkEnd w:id="9"/>
       <w:r>
         <w:t>terciária</w:t>
       </w:r>
@@ -9005,7 +9013,21 @@
         <w:rPr>
           <w:lang w:val="pt-BR"/>
         </w:rPr>
-        <w:t xml:space="preserve"> mi a</w:t>
+        <w:t xml:space="preserve"> </w:t>
+      </w:r>
+      <w:proofErr w:type="spellStart"/>
+      <w:r>
+        <w:rPr>
+          <w:lang w:val="pt-BR"/>
+        </w:rPr>
+        <w:t>mi</w:t>
+      </w:r>
+      <w:proofErr w:type="spellEnd"/>
+      <w:r>
+        <w:rPr>
+          <w:lang w:val="pt-BR"/>
+        </w:rPr>
+        <w:t xml:space="preserve"> a</w:t>
       </w:r>
       <w:r>
         <w:rPr>
@@ -9137,14 +9159,56 @@
         <w:rPr>
           <w:lang w:val="pt-BR"/>
         </w:rPr>
-        <w:t xml:space="preserve">. Nam libero </w:t>
-      </w:r>
-      <w:proofErr w:type="spellStart"/>
-      <w:r>
-        <w:rPr>
-          <w:lang w:val="pt-BR"/>
-        </w:rPr>
-        <w:t>felis</w:t>
+        <w:t xml:space="preserve">. Nam libero felis, </w:t>
+      </w:r>
+      <w:proofErr w:type="spellStart"/>
+      <w:r>
+        <w:rPr>
+          <w:lang w:val="pt-BR"/>
+        </w:rPr>
+        <w:t>ullamcorper</w:t>
+      </w:r>
+      <w:proofErr w:type="spellEnd"/>
+      <w:r>
+        <w:rPr>
+          <w:lang w:val="pt-BR"/>
+        </w:rPr>
+        <w:t xml:space="preserve"> </w:t>
+      </w:r>
+      <w:proofErr w:type="spellStart"/>
+      <w:r>
+        <w:rPr>
+          <w:lang w:val="pt-BR"/>
+        </w:rPr>
+        <w:t>luctus</w:t>
+      </w:r>
+      <w:proofErr w:type="spellEnd"/>
+      <w:r>
+        <w:rPr>
+          <w:lang w:val="pt-BR"/>
+        </w:rPr>
+        <w:t xml:space="preserve"> </w:t>
+      </w:r>
+      <w:proofErr w:type="spellStart"/>
+      <w:r>
+        <w:rPr>
+          <w:lang w:val="pt-BR"/>
+        </w:rPr>
+        <w:t>sollicitudin</w:t>
+      </w:r>
+      <w:proofErr w:type="spellEnd"/>
+      <w:r>
+        <w:rPr>
+          <w:lang w:val="pt-BR"/>
+        </w:rPr>
+        <w:t xml:space="preserve"> </w:t>
+      </w:r>
+      <w:proofErr w:type="spellStart"/>
+      <w:r>
+        <w:rPr>
+          <w:lang w:val="pt-BR"/>
+        </w:rPr>
+        <w:t>sed</w:t>
       </w:r>
       <w:proofErr w:type="spellEnd"/>
       <w:r>
@@ -9158,35 +9222,35 @@
         <w:rPr>
           <w:lang w:val="pt-BR"/>
         </w:rPr>
-        <w:t>ullamcorper</w:t>
-      </w:r>
-      <w:proofErr w:type="spellEnd"/>
-      <w:r>
-        <w:rPr>
-          <w:lang w:val="pt-BR"/>
-        </w:rPr>
-        <w:t xml:space="preserve"> </w:t>
-      </w:r>
-      <w:proofErr w:type="spellStart"/>
-      <w:r>
-        <w:rPr>
-          <w:lang w:val="pt-BR"/>
-        </w:rPr>
-        <w:t>luctus</w:t>
-      </w:r>
-      <w:proofErr w:type="spellEnd"/>
-      <w:r>
-        <w:rPr>
-          <w:lang w:val="pt-BR"/>
-        </w:rPr>
-        <w:t xml:space="preserve"> </w:t>
-      </w:r>
-      <w:proofErr w:type="spellStart"/>
-      <w:r>
-        <w:rPr>
-          <w:lang w:val="pt-BR"/>
-        </w:rPr>
-        <w:t>sollicitudin</w:t>
+        <w:t>faucibus</w:t>
+      </w:r>
+      <w:proofErr w:type="spellEnd"/>
+      <w:r>
+        <w:rPr>
+          <w:lang w:val="pt-BR"/>
+        </w:rPr>
+        <w:t xml:space="preserve"> ac </w:t>
+      </w:r>
+      <w:proofErr w:type="spellStart"/>
+      <w:r>
+        <w:rPr>
+          <w:lang w:val="pt-BR"/>
+        </w:rPr>
+        <w:t>dolor</w:t>
+      </w:r>
+      <w:proofErr w:type="spellEnd"/>
+      <w:r>
+        <w:rPr>
+          <w:lang w:val="pt-BR"/>
+        </w:rPr>
+        <w:t xml:space="preserve">. </w:t>
+      </w:r>
+      <w:proofErr w:type="spellStart"/>
+      <w:r>
+        <w:rPr>
+          <w:lang w:val="pt-BR"/>
+        </w:rPr>
+        <w:t>Pellentesque</w:t>
       </w:r>
       <w:proofErr w:type="spellEnd"/>
       <w:r>
@@ -9207,6 +9271,286 @@
         <w:rPr>
           <w:lang w:val="pt-BR"/>
         </w:rPr>
+        <w:t xml:space="preserve"> magna </w:t>
+      </w:r>
+      <w:proofErr w:type="spellStart"/>
+      <w:r>
+        <w:rPr>
+          <w:lang w:val="pt-BR"/>
+        </w:rPr>
+        <w:t>tellus</w:t>
+      </w:r>
+      <w:proofErr w:type="spellEnd"/>
+      <w:r>
+        <w:rPr>
+          <w:lang w:val="pt-BR"/>
+        </w:rPr>
+        <w:t xml:space="preserve">. </w:t>
+      </w:r>
+      <w:proofErr w:type="spellStart"/>
+      <w:r>
+        <w:rPr>
+          <w:lang w:val="pt-BR"/>
+        </w:rPr>
+        <w:t>Phasellus</w:t>
+      </w:r>
+      <w:proofErr w:type="spellEnd"/>
+      <w:r>
+        <w:rPr>
+          <w:lang w:val="pt-BR"/>
+        </w:rPr>
+        <w:t xml:space="preserve"> </w:t>
+      </w:r>
+      <w:proofErr w:type="spellStart"/>
+      <w:r>
+        <w:rPr>
+          <w:lang w:val="pt-BR"/>
+        </w:rPr>
+        <w:t>pharetra</w:t>
+      </w:r>
+      <w:proofErr w:type="spellEnd"/>
+      <w:r>
+        <w:rPr>
+          <w:lang w:val="pt-BR"/>
+        </w:rPr>
+        <w:t xml:space="preserve"> </w:t>
+      </w:r>
+      <w:proofErr w:type="spellStart"/>
+      <w:r>
+        <w:rPr>
+          <w:lang w:val="pt-BR"/>
+        </w:rPr>
+        <w:t>leo</w:t>
+      </w:r>
+      <w:proofErr w:type="spellEnd"/>
+      <w:r>
+        <w:rPr>
+          <w:lang w:val="pt-BR"/>
+        </w:rPr>
+        <w:t xml:space="preserve"> </w:t>
+      </w:r>
+      <w:proofErr w:type="spellStart"/>
+      <w:r>
+        <w:rPr>
+          <w:lang w:val="pt-BR"/>
+        </w:rPr>
+        <w:t>eget</w:t>
+      </w:r>
+      <w:proofErr w:type="spellEnd"/>
+      <w:r>
+        <w:rPr>
+          <w:lang w:val="pt-BR"/>
+        </w:rPr>
+        <w:t xml:space="preserve"> felis </w:t>
+      </w:r>
+      <w:proofErr w:type="spellStart"/>
+      <w:r>
+        <w:rPr>
+          <w:lang w:val="pt-BR"/>
+        </w:rPr>
+        <w:t>lacinia</w:t>
+      </w:r>
+      <w:proofErr w:type="spellEnd"/>
+      <w:r>
+        <w:rPr>
+          <w:lang w:val="pt-BR"/>
+        </w:rPr>
+        <w:t xml:space="preserve">, quis </w:t>
+      </w:r>
+      <w:proofErr w:type="spellStart"/>
+      <w:r>
+        <w:rPr>
+          <w:lang w:val="pt-BR"/>
+        </w:rPr>
+        <w:t>pretium</w:t>
+      </w:r>
+      <w:proofErr w:type="spellEnd"/>
+      <w:r>
+        <w:rPr>
+          <w:lang w:val="pt-BR"/>
+        </w:rPr>
+        <w:t xml:space="preserve"> mi </w:t>
+      </w:r>
+      <w:proofErr w:type="spellStart"/>
+      <w:r>
+        <w:rPr>
+          <w:lang w:val="pt-BR"/>
+        </w:rPr>
+        <w:t>finibus</w:t>
+      </w:r>
+      <w:proofErr w:type="spellEnd"/>
+      <w:r>
+        <w:rPr>
+          <w:lang w:val="pt-BR"/>
+        </w:rPr>
+        <w:t xml:space="preserve">. </w:t>
+      </w:r>
+      <w:proofErr w:type="spellStart"/>
+      <w:r>
+        <w:rPr>
+          <w:lang w:val="pt-BR"/>
+        </w:rPr>
+        <w:t>Phasellus</w:t>
+      </w:r>
+      <w:proofErr w:type="spellEnd"/>
+      <w:r>
+        <w:rPr>
+          <w:lang w:val="pt-BR"/>
+        </w:rPr>
+        <w:t xml:space="preserve"> </w:t>
+      </w:r>
+      <w:proofErr w:type="spellStart"/>
+      <w:r>
+        <w:rPr>
+          <w:lang w:val="pt-BR"/>
+        </w:rPr>
+        <w:t>dapibus</w:t>
+      </w:r>
+      <w:proofErr w:type="spellEnd"/>
+      <w:r>
+        <w:rPr>
+          <w:lang w:val="pt-BR"/>
+        </w:rPr>
+        <w:t xml:space="preserve"> felis </w:t>
+      </w:r>
+      <w:proofErr w:type="spellStart"/>
+      <w:r>
+        <w:rPr>
+          <w:lang w:val="pt-BR"/>
+        </w:rPr>
+        <w:t>sed</w:t>
+      </w:r>
+      <w:proofErr w:type="spellEnd"/>
+      <w:r>
+        <w:rPr>
+          <w:lang w:val="pt-BR"/>
+        </w:rPr>
+        <w:t xml:space="preserve"> </w:t>
+      </w:r>
+      <w:proofErr w:type="spellStart"/>
+      <w:r>
+        <w:rPr>
+          <w:lang w:val="pt-BR"/>
+        </w:rPr>
+        <w:t>velit</w:t>
+      </w:r>
+      <w:proofErr w:type="spellEnd"/>
+      <w:r>
+        <w:rPr>
+          <w:lang w:val="pt-BR"/>
+        </w:rPr>
+        <w:t xml:space="preserve"> </w:t>
+      </w:r>
+      <w:proofErr w:type="spellStart"/>
+      <w:r>
+        <w:rPr>
+          <w:lang w:val="pt-BR"/>
+        </w:rPr>
+        <w:t>vehicula</w:t>
+      </w:r>
+      <w:proofErr w:type="spellEnd"/>
+      <w:r>
+        <w:rPr>
+          <w:lang w:val="pt-BR"/>
+        </w:rPr>
+        <w:t xml:space="preserve">, a </w:t>
+      </w:r>
+      <w:proofErr w:type="spellStart"/>
+      <w:r>
+        <w:rPr>
+          <w:lang w:val="pt-BR"/>
+        </w:rPr>
+        <w:t>commodo</w:t>
+      </w:r>
+      <w:proofErr w:type="spellEnd"/>
+      <w:r>
+        <w:rPr>
+          <w:lang w:val="pt-BR"/>
+        </w:rPr>
+        <w:t xml:space="preserve"> </w:t>
+      </w:r>
+      <w:proofErr w:type="spellStart"/>
+      <w:r>
+        <w:rPr>
+          <w:lang w:val="pt-BR"/>
+        </w:rPr>
+        <w:t>tortor</w:t>
+      </w:r>
+      <w:proofErr w:type="spellEnd"/>
+      <w:r>
+        <w:rPr>
+          <w:lang w:val="pt-BR"/>
+        </w:rPr>
+        <w:t xml:space="preserve"> </w:t>
+      </w:r>
+      <w:proofErr w:type="spellStart"/>
+      <w:r>
+        <w:rPr>
+          <w:lang w:val="pt-BR"/>
+        </w:rPr>
+        <w:t>ultrices</w:t>
+      </w:r>
+      <w:proofErr w:type="spellEnd"/>
+      <w:r>
+        <w:rPr>
+          <w:lang w:val="pt-BR"/>
+        </w:rPr>
+        <w:t xml:space="preserve">. </w:t>
+      </w:r>
+      <w:proofErr w:type="spellStart"/>
+      <w:r>
+        <w:rPr>
+          <w:lang w:val="pt-BR"/>
+        </w:rPr>
+        <w:t>Vestibulum</w:t>
+      </w:r>
+      <w:proofErr w:type="spellEnd"/>
+      <w:r>
+        <w:rPr>
+          <w:lang w:val="pt-BR"/>
+        </w:rPr>
+        <w:t xml:space="preserve"> </w:t>
+      </w:r>
+      <w:proofErr w:type="spellStart"/>
+      <w:r>
+        <w:rPr>
+          <w:lang w:val="pt-BR"/>
+        </w:rPr>
+        <w:t>vulputate</w:t>
+      </w:r>
+      <w:proofErr w:type="spellEnd"/>
+      <w:r>
+        <w:rPr>
+          <w:lang w:val="pt-BR"/>
+        </w:rPr>
+        <w:t xml:space="preserve">, erat eu </w:t>
+      </w:r>
+      <w:proofErr w:type="spellStart"/>
+      <w:r>
+        <w:rPr>
+          <w:lang w:val="pt-BR"/>
+        </w:rPr>
+        <w:t>finibus</w:t>
+      </w:r>
+      <w:proofErr w:type="spellEnd"/>
+      <w:r>
+        <w:rPr>
+          <w:lang w:val="pt-BR"/>
+        </w:rPr>
+        <w:t xml:space="preserve"> </w:t>
+      </w:r>
+      <w:proofErr w:type="spellStart"/>
+      <w:r>
+        <w:rPr>
+          <w:lang w:val="pt-BR"/>
+        </w:rPr>
+        <w:t>porttitor</w:t>
+      </w:r>
+      <w:proofErr w:type="spellEnd"/>
+      <w:r>
+        <w:rPr>
+          <w:lang w:val="pt-BR"/>
+        </w:rPr>
         <w:t xml:space="preserve">, </w:t>
       </w:r>
       <w:proofErr w:type="spellStart"/>
@@ -9214,21 +9558,119 @@
         <w:rPr>
           <w:lang w:val="pt-BR"/>
         </w:rPr>
-        <w:t>faucibus</w:t>
-      </w:r>
-      <w:proofErr w:type="spellEnd"/>
-      <w:r>
-        <w:rPr>
-          <w:lang w:val="pt-BR"/>
-        </w:rPr>
-        <w:t xml:space="preserve"> ac </w:t>
-      </w:r>
-      <w:proofErr w:type="spellStart"/>
-      <w:r>
-        <w:rPr>
-          <w:lang w:val="pt-BR"/>
-        </w:rPr>
-        <w:t>dolor</w:t>
+        <w:t>metus</w:t>
+      </w:r>
+      <w:proofErr w:type="spellEnd"/>
+      <w:r>
+        <w:rPr>
+          <w:lang w:val="pt-BR"/>
+        </w:rPr>
+        <w:t xml:space="preserve"> </w:t>
+      </w:r>
+      <w:proofErr w:type="spellStart"/>
+      <w:r>
+        <w:rPr>
+          <w:lang w:val="pt-BR"/>
+        </w:rPr>
+        <w:t>turpis</w:t>
+      </w:r>
+      <w:proofErr w:type="spellEnd"/>
+      <w:r>
+        <w:rPr>
+          <w:lang w:val="pt-BR"/>
+        </w:rPr>
+        <w:t xml:space="preserve"> </w:t>
+      </w:r>
+      <w:proofErr w:type="spellStart"/>
+      <w:r>
+        <w:rPr>
+          <w:lang w:val="pt-BR"/>
+        </w:rPr>
+        <w:t>viverra</w:t>
+      </w:r>
+      <w:proofErr w:type="spellEnd"/>
+      <w:r>
+        <w:rPr>
+          <w:lang w:val="pt-BR"/>
+        </w:rPr>
+        <w:t xml:space="preserve"> </w:t>
+      </w:r>
+      <w:proofErr w:type="spellStart"/>
+      <w:r>
+        <w:rPr>
+          <w:lang w:val="pt-BR"/>
+        </w:rPr>
+        <w:t>diam</w:t>
+      </w:r>
+      <w:proofErr w:type="spellEnd"/>
+      <w:r>
+        <w:rPr>
+          <w:lang w:val="pt-BR"/>
+        </w:rPr>
+        <w:t xml:space="preserve">, at </w:t>
+      </w:r>
+      <w:proofErr w:type="spellStart"/>
+      <w:r>
+        <w:rPr>
+          <w:lang w:val="pt-BR"/>
+        </w:rPr>
+        <w:t>commodo</w:t>
+      </w:r>
+      <w:proofErr w:type="spellEnd"/>
+      <w:r>
+        <w:rPr>
+          <w:lang w:val="pt-BR"/>
+        </w:rPr>
+        <w:t xml:space="preserve"> </w:t>
+      </w:r>
+      <w:proofErr w:type="spellStart"/>
+      <w:r>
+        <w:rPr>
+          <w:lang w:val="pt-BR"/>
+        </w:rPr>
+        <w:t>ex</w:t>
+      </w:r>
+      <w:proofErr w:type="spellEnd"/>
+      <w:r>
+        <w:rPr>
+          <w:lang w:val="pt-BR"/>
+        </w:rPr>
+        <w:t xml:space="preserve"> </w:t>
+      </w:r>
+      <w:proofErr w:type="spellStart"/>
+      <w:r>
+        <w:rPr>
+          <w:lang w:val="pt-BR"/>
+        </w:rPr>
+        <w:t>nulla</w:t>
+      </w:r>
+      <w:proofErr w:type="spellEnd"/>
+      <w:r>
+        <w:rPr>
+          <w:lang w:val="pt-BR"/>
+        </w:rPr>
+        <w:t xml:space="preserve"> </w:t>
+      </w:r>
+      <w:proofErr w:type="spellStart"/>
+      <w:r>
+        <w:rPr>
+          <w:lang w:val="pt-BR"/>
+        </w:rPr>
+        <w:t>nec</w:t>
+      </w:r>
+      <w:proofErr w:type="spellEnd"/>
+      <w:r>
+        <w:rPr>
+          <w:lang w:val="pt-BR"/>
+        </w:rPr>
+        <w:t xml:space="preserve"> </w:t>
+      </w:r>
+      <w:proofErr w:type="spellStart"/>
+      <w:r>
+        <w:rPr>
+          <w:lang w:val="pt-BR"/>
+        </w:rPr>
+        <w:t>odio</w:t>
       </w:r>
       <w:proofErr w:type="spellEnd"/>
       <w:r>
@@ -9237,482 +9679,6 @@
         </w:rPr>
         <w:t xml:space="preserve">. </w:t>
       </w:r>
-      <w:proofErr w:type="spellStart"/>
-      <w:r>
-        <w:rPr>
-          <w:lang w:val="pt-BR"/>
-        </w:rPr>
-        <w:t>Pellentesque</w:t>
-      </w:r>
-      <w:proofErr w:type="spellEnd"/>
-      <w:r>
-        <w:rPr>
-          <w:lang w:val="pt-BR"/>
-        </w:rPr>
-        <w:t xml:space="preserve"> </w:t>
-      </w:r>
-      <w:proofErr w:type="spellStart"/>
-      <w:r>
-        <w:rPr>
-          <w:lang w:val="pt-BR"/>
-        </w:rPr>
-        <w:t>sed</w:t>
-      </w:r>
-      <w:proofErr w:type="spellEnd"/>
-      <w:r>
-        <w:rPr>
-          <w:lang w:val="pt-BR"/>
-        </w:rPr>
-        <w:t xml:space="preserve"> magna </w:t>
-      </w:r>
-      <w:proofErr w:type="spellStart"/>
-      <w:r>
-        <w:rPr>
-          <w:lang w:val="pt-BR"/>
-        </w:rPr>
-        <w:t>tellus</w:t>
-      </w:r>
-      <w:proofErr w:type="spellEnd"/>
-      <w:r>
-        <w:rPr>
-          <w:lang w:val="pt-BR"/>
-        </w:rPr>
-        <w:t xml:space="preserve">. </w:t>
-      </w:r>
-      <w:proofErr w:type="spellStart"/>
-      <w:r>
-        <w:rPr>
-          <w:lang w:val="pt-BR"/>
-        </w:rPr>
-        <w:t>Phasellus</w:t>
-      </w:r>
-      <w:proofErr w:type="spellEnd"/>
-      <w:r>
-        <w:rPr>
-          <w:lang w:val="pt-BR"/>
-        </w:rPr>
-        <w:t xml:space="preserve"> </w:t>
-      </w:r>
-      <w:proofErr w:type="spellStart"/>
-      <w:r>
-        <w:rPr>
-          <w:lang w:val="pt-BR"/>
-        </w:rPr>
-        <w:t>pharetra</w:t>
-      </w:r>
-      <w:proofErr w:type="spellEnd"/>
-      <w:r>
-        <w:rPr>
-          <w:lang w:val="pt-BR"/>
-        </w:rPr>
-        <w:t xml:space="preserve"> </w:t>
-      </w:r>
-      <w:proofErr w:type="spellStart"/>
-      <w:r>
-        <w:rPr>
-          <w:lang w:val="pt-BR"/>
-        </w:rPr>
-        <w:t>leo</w:t>
-      </w:r>
-      <w:proofErr w:type="spellEnd"/>
-      <w:r>
-        <w:rPr>
-          <w:lang w:val="pt-BR"/>
-        </w:rPr>
-        <w:t xml:space="preserve"> </w:t>
-      </w:r>
-      <w:proofErr w:type="spellStart"/>
-      <w:r>
-        <w:rPr>
-          <w:lang w:val="pt-BR"/>
-        </w:rPr>
-        <w:t>eget</w:t>
-      </w:r>
-      <w:proofErr w:type="spellEnd"/>
-      <w:r>
-        <w:rPr>
-          <w:lang w:val="pt-BR"/>
-        </w:rPr>
-        <w:t xml:space="preserve"> </w:t>
-      </w:r>
-      <w:proofErr w:type="spellStart"/>
-      <w:r>
-        <w:rPr>
-          <w:lang w:val="pt-BR"/>
-        </w:rPr>
-        <w:t>felis</w:t>
-      </w:r>
-      <w:proofErr w:type="spellEnd"/>
-      <w:r>
-        <w:rPr>
-          <w:lang w:val="pt-BR"/>
-        </w:rPr>
-        <w:t xml:space="preserve"> </w:t>
-      </w:r>
-      <w:proofErr w:type="spellStart"/>
-      <w:r>
-        <w:rPr>
-          <w:lang w:val="pt-BR"/>
-        </w:rPr>
-        <w:t>lacinia</w:t>
-      </w:r>
-      <w:proofErr w:type="spellEnd"/>
-      <w:r>
-        <w:rPr>
-          <w:lang w:val="pt-BR"/>
-        </w:rPr>
-        <w:t xml:space="preserve">, quis </w:t>
-      </w:r>
-      <w:proofErr w:type="spellStart"/>
-      <w:r>
-        <w:rPr>
-          <w:lang w:val="pt-BR"/>
-        </w:rPr>
-        <w:t>pretium</w:t>
-      </w:r>
-      <w:proofErr w:type="spellEnd"/>
-      <w:r>
-        <w:rPr>
-          <w:lang w:val="pt-BR"/>
-        </w:rPr>
-        <w:t xml:space="preserve"> mi </w:t>
-      </w:r>
-      <w:proofErr w:type="spellStart"/>
-      <w:r>
-        <w:rPr>
-          <w:lang w:val="pt-BR"/>
-        </w:rPr>
-        <w:t>finibus</w:t>
-      </w:r>
-      <w:proofErr w:type="spellEnd"/>
-      <w:r>
-        <w:rPr>
-          <w:lang w:val="pt-BR"/>
-        </w:rPr>
-        <w:t xml:space="preserve">. </w:t>
-      </w:r>
-      <w:proofErr w:type="spellStart"/>
-      <w:r>
-        <w:rPr>
-          <w:lang w:val="pt-BR"/>
-        </w:rPr>
-        <w:t>Phasellus</w:t>
-      </w:r>
-      <w:proofErr w:type="spellEnd"/>
-      <w:r>
-        <w:rPr>
-          <w:lang w:val="pt-BR"/>
-        </w:rPr>
-        <w:t xml:space="preserve"> </w:t>
-      </w:r>
-      <w:proofErr w:type="spellStart"/>
-      <w:r>
-        <w:rPr>
-          <w:lang w:val="pt-BR"/>
-        </w:rPr>
-        <w:t>dapibus</w:t>
-      </w:r>
-      <w:proofErr w:type="spellEnd"/>
-      <w:r>
-        <w:rPr>
-          <w:lang w:val="pt-BR"/>
-        </w:rPr>
-        <w:t xml:space="preserve"> </w:t>
-      </w:r>
-      <w:proofErr w:type="spellStart"/>
-      <w:r>
-        <w:rPr>
-          <w:lang w:val="pt-BR"/>
-        </w:rPr>
-        <w:t>felis</w:t>
-      </w:r>
-      <w:proofErr w:type="spellEnd"/>
-      <w:r>
-        <w:rPr>
-          <w:lang w:val="pt-BR"/>
-        </w:rPr>
-        <w:t xml:space="preserve"> </w:t>
-      </w:r>
-      <w:proofErr w:type="spellStart"/>
-      <w:r>
-        <w:rPr>
-          <w:lang w:val="pt-BR"/>
-        </w:rPr>
-        <w:t>sed</w:t>
-      </w:r>
-      <w:proofErr w:type="spellEnd"/>
-      <w:r>
-        <w:rPr>
-          <w:lang w:val="pt-BR"/>
-        </w:rPr>
-        <w:t xml:space="preserve"> </w:t>
-      </w:r>
-      <w:proofErr w:type="spellStart"/>
-      <w:r>
-        <w:rPr>
-          <w:lang w:val="pt-BR"/>
-        </w:rPr>
-        <w:t>velit</w:t>
-      </w:r>
-      <w:proofErr w:type="spellEnd"/>
-      <w:r>
-        <w:rPr>
-          <w:lang w:val="pt-BR"/>
-        </w:rPr>
-        <w:t xml:space="preserve"> </w:t>
-      </w:r>
-      <w:proofErr w:type="spellStart"/>
-      <w:r>
-        <w:rPr>
-          <w:lang w:val="pt-BR"/>
-        </w:rPr>
-        <w:t>vehicula</w:t>
-      </w:r>
-      <w:proofErr w:type="spellEnd"/>
-      <w:r>
-        <w:rPr>
-          <w:lang w:val="pt-BR"/>
-        </w:rPr>
-        <w:t xml:space="preserve">, a </w:t>
-      </w:r>
-      <w:proofErr w:type="spellStart"/>
-      <w:r>
-        <w:rPr>
-          <w:lang w:val="pt-BR"/>
-        </w:rPr>
-        <w:t>commodo</w:t>
-      </w:r>
-      <w:proofErr w:type="spellEnd"/>
-      <w:r>
-        <w:rPr>
-          <w:lang w:val="pt-BR"/>
-        </w:rPr>
-        <w:t xml:space="preserve"> </w:t>
-      </w:r>
-      <w:proofErr w:type="spellStart"/>
-      <w:r>
-        <w:rPr>
-          <w:lang w:val="pt-BR"/>
-        </w:rPr>
-        <w:t>tortor</w:t>
-      </w:r>
-      <w:proofErr w:type="spellEnd"/>
-      <w:r>
-        <w:rPr>
-          <w:lang w:val="pt-BR"/>
-        </w:rPr>
-        <w:t xml:space="preserve"> </w:t>
-      </w:r>
-      <w:proofErr w:type="spellStart"/>
-      <w:r>
-        <w:rPr>
-          <w:lang w:val="pt-BR"/>
-        </w:rPr>
-        <w:t>ultrices</w:t>
-      </w:r>
-      <w:proofErr w:type="spellEnd"/>
-      <w:r>
-        <w:rPr>
-          <w:lang w:val="pt-BR"/>
-        </w:rPr>
-        <w:t xml:space="preserve">. </w:t>
-      </w:r>
-      <w:proofErr w:type="spellStart"/>
-      <w:r>
-        <w:rPr>
-          <w:lang w:val="pt-BR"/>
-        </w:rPr>
-        <w:t>Vestibulum</w:t>
-      </w:r>
-      <w:proofErr w:type="spellEnd"/>
-      <w:r>
-        <w:rPr>
-          <w:lang w:val="pt-BR"/>
-        </w:rPr>
-        <w:t xml:space="preserve"> </w:t>
-      </w:r>
-      <w:proofErr w:type="spellStart"/>
-      <w:r>
-        <w:rPr>
-          <w:lang w:val="pt-BR"/>
-        </w:rPr>
-        <w:t>vulputate</w:t>
-      </w:r>
-      <w:proofErr w:type="spellEnd"/>
-      <w:r>
-        <w:rPr>
-          <w:lang w:val="pt-BR"/>
-        </w:rPr>
-        <w:t xml:space="preserve">, erat eu </w:t>
-      </w:r>
-      <w:proofErr w:type="spellStart"/>
-      <w:r>
-        <w:rPr>
-          <w:lang w:val="pt-BR"/>
-        </w:rPr>
-        <w:t>finibus</w:t>
-      </w:r>
-      <w:proofErr w:type="spellEnd"/>
-      <w:r>
-        <w:rPr>
-          <w:lang w:val="pt-BR"/>
-        </w:rPr>
-        <w:t xml:space="preserve"> </w:t>
-      </w:r>
-      <w:proofErr w:type="spellStart"/>
-      <w:r>
-        <w:rPr>
-          <w:lang w:val="pt-BR"/>
-        </w:rPr>
-        <w:t>porttitor</w:t>
-      </w:r>
-      <w:proofErr w:type="spellEnd"/>
-      <w:r>
-        <w:rPr>
-          <w:lang w:val="pt-BR"/>
-        </w:rPr>
-        <w:t xml:space="preserve">, </w:t>
-      </w:r>
-      <w:proofErr w:type="spellStart"/>
-      <w:r>
-        <w:rPr>
-          <w:lang w:val="pt-BR"/>
-        </w:rPr>
-        <w:t>metus</w:t>
-      </w:r>
-      <w:proofErr w:type="spellEnd"/>
-      <w:r>
-        <w:rPr>
-          <w:lang w:val="pt-BR"/>
-        </w:rPr>
-        <w:t xml:space="preserve"> </w:t>
-      </w:r>
-      <w:proofErr w:type="spellStart"/>
-      <w:r>
-        <w:rPr>
-          <w:lang w:val="pt-BR"/>
-        </w:rPr>
-        <w:t>turpis</w:t>
-      </w:r>
-      <w:proofErr w:type="spellEnd"/>
-      <w:r>
-        <w:rPr>
-          <w:lang w:val="pt-BR"/>
-        </w:rPr>
-        <w:t xml:space="preserve"> </w:t>
-      </w:r>
-      <w:proofErr w:type="spellStart"/>
-      <w:r>
-        <w:rPr>
-          <w:lang w:val="pt-BR"/>
-        </w:rPr>
-        <w:t>viverra</w:t>
-      </w:r>
-      <w:proofErr w:type="spellEnd"/>
-      <w:r>
-        <w:rPr>
-          <w:lang w:val="pt-BR"/>
-        </w:rPr>
-        <w:t xml:space="preserve"> </w:t>
-      </w:r>
-      <w:proofErr w:type="spellStart"/>
-      <w:r>
-        <w:rPr>
-          <w:lang w:val="pt-BR"/>
-        </w:rPr>
-        <w:t>diam</w:t>
-      </w:r>
-      <w:proofErr w:type="spellEnd"/>
-      <w:r>
-        <w:rPr>
-          <w:lang w:val="pt-BR"/>
-        </w:rPr>
-        <w:t xml:space="preserve">, </w:t>
-      </w:r>
-      <w:proofErr w:type="spellStart"/>
-      <w:r>
-        <w:rPr>
-          <w:lang w:val="pt-BR"/>
-        </w:rPr>
-        <w:t>at</w:t>
-      </w:r>
-      <w:proofErr w:type="spellEnd"/>
-      <w:r>
-        <w:rPr>
-          <w:lang w:val="pt-BR"/>
-        </w:rPr>
-        <w:t xml:space="preserve"> </w:t>
-      </w:r>
-      <w:proofErr w:type="spellStart"/>
-      <w:r>
-        <w:rPr>
-          <w:lang w:val="pt-BR"/>
-        </w:rPr>
-        <w:t>commodo</w:t>
-      </w:r>
-      <w:proofErr w:type="spellEnd"/>
-      <w:r>
-        <w:rPr>
-          <w:lang w:val="pt-BR"/>
-        </w:rPr>
-        <w:t xml:space="preserve"> </w:t>
-      </w:r>
-      <w:proofErr w:type="spellStart"/>
-      <w:r>
-        <w:rPr>
-          <w:lang w:val="pt-BR"/>
-        </w:rPr>
-        <w:t>ex</w:t>
-      </w:r>
-      <w:proofErr w:type="spellEnd"/>
-      <w:r>
-        <w:rPr>
-          <w:lang w:val="pt-BR"/>
-        </w:rPr>
-        <w:t xml:space="preserve"> </w:t>
-      </w:r>
-      <w:proofErr w:type="spellStart"/>
-      <w:r>
-        <w:rPr>
-          <w:lang w:val="pt-BR"/>
-        </w:rPr>
-        <w:t>nulla</w:t>
-      </w:r>
-      <w:proofErr w:type="spellEnd"/>
-      <w:r>
-        <w:rPr>
-          <w:lang w:val="pt-BR"/>
-        </w:rPr>
-        <w:t xml:space="preserve"> </w:t>
-      </w:r>
-      <w:proofErr w:type="spellStart"/>
-      <w:r>
-        <w:rPr>
-          <w:lang w:val="pt-BR"/>
-        </w:rPr>
-        <w:t>nec</w:t>
-      </w:r>
-      <w:proofErr w:type="spellEnd"/>
-      <w:r>
-        <w:rPr>
-          <w:lang w:val="pt-BR"/>
-        </w:rPr>
-        <w:t xml:space="preserve"> </w:t>
-      </w:r>
-      <w:proofErr w:type="spellStart"/>
-      <w:r>
-        <w:rPr>
-          <w:lang w:val="pt-BR"/>
-        </w:rPr>
-        <w:t>odio</w:t>
-      </w:r>
-      <w:proofErr w:type="spellEnd"/>
-      <w:r>
-        <w:rPr>
-          <w:lang w:val="pt-BR"/>
-        </w:rPr>
-        <w:t xml:space="preserve">. </w:t>
-      </w:r>
       <w:r>
         <w:t xml:space="preserve">In cursus </w:t>
       </w:r>
@@ -9754,15 +9720,7 @@
       </w:r>
       <w:proofErr w:type="spellEnd"/>
       <w:r>
-        <w:t xml:space="preserve"> pulvinar mi. </w:t>
-      </w:r>
-      <w:proofErr w:type="spellStart"/>
-      <w:r>
-        <w:t>Donec</w:t>
-      </w:r>
-      <w:proofErr w:type="spellEnd"/>
-      <w:r>
-        <w:t xml:space="preserve"> </w:t>
+        <w:t xml:space="preserve"> pulvinar mi. Donec </w:t>
       </w:r>
       <w:proofErr w:type="spellStart"/>
       <w:r>
@@ -9777,11 +9735,11 @@
       <w:pPr>
         <w:pStyle w:val="Ttulo1"/>
       </w:pPr>
-      <w:bookmarkStart w:id="11" w:name="_Toc38644421"/>
+      <w:bookmarkStart w:id="10" w:name="_Toc38644421"/>
       <w:r>
         <w:t>Conclusão</w:t>
       </w:r>
-      <w:bookmarkEnd w:id="11"/>
+      <w:bookmarkEnd w:id="10"/>
     </w:p>
     <w:p>
       <w:pPr>
@@ -9864,11 +9822,11 @@
       <w:pPr>
         <w:pStyle w:val="Ps-Textuais"/>
       </w:pPr>
-      <w:bookmarkStart w:id="12" w:name="_Toc38644422"/>
+      <w:bookmarkStart w:id="11" w:name="_Toc38644422"/>
       <w:r>
         <w:t>REFERÊNCIAS</w:t>
       </w:r>
-      <w:bookmarkEnd w:id="12"/>
+      <w:bookmarkEnd w:id="11"/>
     </w:p>
     <w:p>
       <w:pPr>
@@ -9927,7 +9885,7 @@
           <w:rStyle w:val="RefernciaSutil"/>
         </w:rPr>
       </w:pPr>
-      <w:hyperlink r:id="rId14" w:history="1">
+      <w:hyperlink r:id="rId17" w:history="1">
         <w:r>
           <w:rPr>
             <w:rStyle w:val="Hyperlink"/>
@@ -9944,7 +9902,7 @@
           <w:rStyle w:val="RefernciaSutil"/>
         </w:rPr>
       </w:pPr>
-      <w:hyperlink r:id="rId15" w:history="1">
+      <w:hyperlink r:id="rId18" w:history="1">
         <w:r>
           <w:rPr>
             <w:rStyle w:val="Hyperlink"/>
@@ -9961,7 +9919,7 @@
           <w:rStyle w:val="RefernciaSutil"/>
         </w:rPr>
       </w:pPr>
-      <w:hyperlink r:id="rId16" w:history="1">
+      <w:hyperlink r:id="rId19" w:anchor="book-description" w:history="1">
         <w:r>
           <w:rPr>
             <w:rStyle w:val="Hyperlink"/>
@@ -9978,7 +9936,7 @@
           <w:rStyle w:val="RefernciaSutil"/>
         </w:rPr>
       </w:pPr>
-      <w:hyperlink r:id="rId17" w:history="1">
+      <w:hyperlink r:id="rId20" w:history="1">
         <w:r>
           <w:rPr>
             <w:rStyle w:val="Hyperlink"/>
@@ -9995,7 +9953,7 @@
           <w:rStyle w:val="RefernciaSutil"/>
         </w:rPr>
       </w:pPr>
-      <w:hyperlink r:id="rId18" w:history="1">
+      <w:hyperlink r:id="rId21" w:history="1">
         <w:r>
           <w:rPr>
             <w:rStyle w:val="Hyperlink"/>
@@ -10009,10 +9967,10 @@
         <w:pStyle w:val="referencias"/>
         <w:spacing w:before="240"/>
         <w:rPr>
-          <w:rStyle w:val="RefernciaSutil"/>
-        </w:rPr>
-      </w:pPr>
-      <w:hyperlink r:id="rId19" w:history="1">
+          <w:rStyle w:val="Hyperlink"/>
+        </w:rPr>
+      </w:pPr>
+      <w:hyperlink r:id="rId22" w:history="1">
         <w:r>
           <w:rPr>
             <w:rStyle w:val="Hyperlink"/>
@@ -10029,8 +9987,40 @@
           <w:rStyle w:val="RefernciaSutil"/>
         </w:rPr>
       </w:pPr>
-      <w:bookmarkStart w:id="13" w:name="_GoBack"/>
-      <w:bookmarkEnd w:id="13"/>
+      <w:hyperlink r:id="rId23" w:history="1">
+        <w:r>
+          <w:rPr>
+            <w:rStyle w:val="Hyperlink"/>
+          </w:rPr>
+          <w:t>https://miguelprofessor.wordpress.com/wp-content/uploads/2018/08/5-linguagem-de-programac3a7c3a3o-do-clp.pdf</w:t>
+        </w:r>
+      </w:hyperlink>
+    </w:p>
+    <w:p>
+      <w:pPr>
+        <w:pStyle w:val="referencias"/>
+        <w:spacing w:before="240"/>
+        <w:rPr>
+          <w:rStyle w:val="RefernciaSutil"/>
+        </w:rPr>
+      </w:pPr>
+      <w:hyperlink r:id="rId24" w:history="1">
+        <w:r>
+          <w:rPr>
+            <w:rStyle w:val="Hyperlink"/>
+          </w:rPr>
+          <w:t>https://www.mundodaeletrica.com/aprenda-o-que-e-programacao-de-clp/</w:t>
+        </w:r>
+      </w:hyperlink>
+    </w:p>
+    <w:p>
+      <w:pPr>
+        <w:pStyle w:val="referencias"/>
+        <w:spacing w:before="240"/>
+        <w:rPr>
+          <w:rStyle w:val="RefernciaSutil"/>
+        </w:rPr>
+      </w:pPr>
     </w:p>
     <w:p>
       <w:pPr>
@@ -10059,14 +10049,14 @@
         </w:numPr>
         <w:ind w:left="714" w:hanging="357"/>
       </w:pPr>
-      <w:bookmarkStart w:id="14" w:name="_Toc38644423"/>
+      <w:bookmarkStart w:id="12" w:name="_Toc38644423"/>
       <w:r>
         <w:t xml:space="preserve">— </w:t>
       </w:r>
       <w:r>
         <w:t>Exemplo de apêndice</w:t>
       </w:r>
-      <w:bookmarkEnd w:id="14"/>
+      <w:bookmarkEnd w:id="12"/>
     </w:p>
     <w:p>
       <w:pPr>
@@ -10090,14 +10080,14 @@
           <w:numId w:val="25"/>
         </w:numPr>
       </w:pPr>
-      <w:bookmarkStart w:id="15" w:name="_Toc38644424"/>
+      <w:bookmarkStart w:id="13" w:name="_Toc38644424"/>
       <w:r>
         <w:t xml:space="preserve">— </w:t>
       </w:r>
       <w:r>
         <w:t>exemplo de anexo</w:t>
       </w:r>
-      <w:bookmarkEnd w:id="15"/>
+      <w:bookmarkEnd w:id="13"/>
     </w:p>
     <w:p>
       <w:pPr>
@@ -10132,14 +10122,14 @@
         <w:rPr>
           <w:lang w:val="pt-BR"/>
         </w:rPr>
-        <w:t xml:space="preserve">Vestibulum rutrum fringilla elit vitae aliquet. Nunc hendrerit scelerisque tellus vel imperdiet. Aenean massa purus, pellentesque eu nisl et, suscipit rutrum lectus. Cras aliquet eget nisi nec maximus. In malesuada libero ut leo fringilla molestie. Donec quis imperdiet leo. Fusce blandit sodales nisi, in malesuada odio convallis id. Suspendisse finibus libero a mi mattis, at rhoncus arcu malesuada. Interdum et malesuada fames ac ante ipsum primis in faucibus. Nulla ornare maximus orci vel pellentesque.Vestibulum rutrum fringilla elit vitae aliquet. Nunc hendrerit scelerisque tellus vel imperdiet. Aenean massa purus, pellentesque eu nisl et, suscipit rutrum </w:t>
+        <w:t xml:space="preserve">Vestibulum rutrum fringilla elit vitae aliquet. Nunc hendrerit scelerisque tellus vel imperdiet. Aenean massa purus, pellentesque eu nisl et, suscipit rutrum lectus. Cras aliquet eget nisi nec maximus. In malesuada libero ut leo fringilla molestie. Donec quis </w:t>
       </w:r>
       <w:r>
         <w:rPr>
           <w:lang w:val="pt-BR"/>
         </w:rPr>
         <w:lastRenderedPageBreak/>
-        <w:t xml:space="preserve">lectus. Cras aliquet eget nisi nec maximus. In malesuada libero ut leo fringilla molestie. </w:t>
+        <w:t xml:space="preserve">imperdiet leo. Fusce blandit sodales nisi, in malesuada odio convallis id. Suspendisse finibus libero a mi mattis, at rhoncus arcu malesuada. Interdum et malesuada fames ac ante ipsum primis in faucibus. Nulla ornare maximus orci vel pellentesque.Vestibulum rutrum fringilla elit vitae aliquet. Nunc hendrerit scelerisque tellus vel imperdiet. Aenean massa purus, pellentesque eu nisl et, suscipit rutrum lectus. Cras aliquet eget nisi nec maximus. In malesuada libero ut leo fringilla molestie. </w:t>
       </w:r>
       <w:proofErr w:type="spellStart"/>
       <w:r>
@@ -10185,7 +10175,7 @@
       </w:r>
     </w:p>
     <w:sectPr>
-      <w:headerReference w:type="default" r:id="rId20"/>
+      <w:headerReference w:type="default" r:id="rId25"/>
       <w:pgSz w:w="11907" w:h="16839" w:code="9"/>
       <w:pgMar w:top="1701" w:right="1134" w:bottom="1134" w:left="1701" w:header="1134" w:footer="709" w:gutter="0"/>
       <w:cols w:space="708"/>
@@ -10196,7 +10186,7 @@
 </file>
 
 <file path=word/endnotes.xml><?xml version="1.0" encoding="utf-8"?>
-<w:endnotes xmlns:wpc="http://schemas.microsoft.com/office/word/2010/wordprocessingCanvas" xmlns:cx="http://schemas.microsoft.com/office/drawing/2014/chartex" xmlns:cx1="http://schemas.microsoft.com/office/drawing/2015/9/8/chartex" xmlns:cx2="http://schemas.microsoft.com/office/drawing/2015/10/21/chartex" xmlns:cx3="http://schemas.microsoft.com/office/drawing/2016/5/9/chartex" xmlns:cx4="http://schemas.microsoft.com/office/drawing/2016/5/10/chartex" xmlns:cx5="http://schemas.microsoft.com/office/drawing/2016/5/11/chartex" xmlns:cx6="http://schemas.microsoft.com/office/drawing/2016/5/12/chartex" xmlns:cx7="http://schemas.microsoft.com/office/drawing/2016/5/13/chartex" xmlns:cx8="http://schemas.microsoft.com/office/drawing/2016/5/14/chartex" xmlns:mc="http://schemas.openxmlformats.org/markup-compatibility/2006" xmlns:aink="http://schemas.microsoft.com/office/drawing/2016/ink" xmlns:am3d="http://schemas.microsoft.com/office/drawing/2017/model3d" xmlns:o="urn:schemas-microsoft-com:office:office" xmlns:r="http://schemas.openxmlformats.org/officeDocument/2006/relationships" xmlns:m="http://schemas.openxmlformats.org/officeDocument/2006/math" xmlns:v="urn:schemas-microsoft-com:vml" xmlns:wp14="http://schemas.microsoft.com/office/word/2010/wordprocessingDrawing" xmlns:wp="http://schemas.openxmlformats.org/drawingml/2006/wordprocessingDrawing" xmlns:w10="urn:schemas-microsoft-com:office:word" xmlns:w="http://schemas.openxmlformats.org/wordprocessingml/2006/main" xmlns:w14="http://schemas.microsoft.com/office/word/2010/wordml" xmlns:w15="http://schemas.microsoft.com/office/word/2012/wordml" xmlns:w16cid="http://schemas.microsoft.com/office/word/2016/wordml/cid" xmlns:w16se="http://schemas.microsoft.com/office/word/2015/wordml/symex" xmlns:wpg="http://schemas.microsoft.com/office/word/2010/wordprocessingGroup" xmlns:wpi="http://schemas.microsoft.com/office/word/2010/wordprocessingInk" xmlns:wne="http://schemas.microsoft.com/office/word/2006/wordml" xmlns:wps="http://schemas.microsoft.com/office/word/2010/wordprocessingShape" mc:Ignorable="w14 w15 w16se w16cid wp14">
+<w:endnotes xmlns:wpc="http://schemas.microsoft.com/office/word/2010/wordprocessingCanvas" xmlns:cx="http://schemas.microsoft.com/office/drawing/2014/chartex" xmlns:cx1="http://schemas.microsoft.com/office/drawing/2015/9/8/chartex" xmlns:cx2="http://schemas.microsoft.com/office/drawing/2015/10/21/chartex" xmlns:cx3="http://schemas.microsoft.com/office/drawing/2016/5/9/chartex" xmlns:cx4="http://schemas.microsoft.com/office/drawing/2016/5/10/chartex" xmlns:cx5="http://schemas.microsoft.com/office/drawing/2016/5/11/chartex" xmlns:cx6="http://schemas.microsoft.com/office/drawing/2016/5/12/chartex" xmlns:cx7="http://schemas.microsoft.com/office/drawing/2016/5/13/chartex" xmlns:cx8="http://schemas.microsoft.com/office/drawing/2016/5/14/chartex" xmlns:mc="http://schemas.openxmlformats.org/markup-compatibility/2006" xmlns:aink="http://schemas.microsoft.com/office/drawing/2016/ink" xmlns:am3d="http://schemas.microsoft.com/office/drawing/2017/model3d" xmlns:o="urn:schemas-microsoft-com:office:office" xmlns:oel="http://schemas.microsoft.com/office/2019/extlst" xmlns:r="http://schemas.openxmlformats.org/officeDocument/2006/relationships" xmlns:m="http://schemas.openxmlformats.org/officeDocument/2006/math" xmlns:v="urn:schemas-microsoft-com:vml" xmlns:wp14="http://schemas.microsoft.com/office/word/2010/wordprocessingDrawing" xmlns:wp="http://schemas.openxmlformats.org/drawingml/2006/wordprocessingDrawing" xmlns:w10="urn:schemas-microsoft-com:office:word" xmlns:w="http://schemas.openxmlformats.org/wordprocessingml/2006/main" xmlns:w14="http://schemas.microsoft.com/office/word/2010/wordml" xmlns:w15="http://schemas.microsoft.com/office/word/2012/wordml" xmlns:w16cex="http://schemas.microsoft.com/office/word/2018/wordml/cex" xmlns:w16cid="http://schemas.microsoft.com/office/word/2016/wordml/cid" xmlns:w16="http://schemas.microsoft.com/office/word/2018/wordml" xmlns:w16du="http://schemas.microsoft.com/office/word/2023/wordml/word16du" xmlns:w16sdtdh="http://schemas.microsoft.com/office/word/2020/wordml/sdtdatahash" xmlns:w16sdtfl="http://schemas.microsoft.com/office/word/2024/wordml/sdtformatlock" xmlns:w16se="http://schemas.microsoft.com/office/word/2015/wordml/symex" xmlns:wpg="http://schemas.microsoft.com/office/word/2010/wordprocessingGroup" xmlns:wpi="http://schemas.microsoft.com/office/word/2010/wordprocessingInk" xmlns:wne="http://schemas.microsoft.com/office/word/2006/wordml" xmlns:wps="http://schemas.microsoft.com/office/word/2010/wordprocessingShape" mc:Ignorable="w14 w15 w16se w16cid w16 w16cex w16sdtdh w16sdtfl w16du wp14">
   <w:endnote w:type="separator" w:id="-1">
     <w:p>
       <w:pPr>
@@ -10221,7 +10211,7 @@
 </file>
 
 <file path=word/footnotes.xml><?xml version="1.0" encoding="utf-8"?>
-<w:footnotes xmlns:wpc="http://schemas.microsoft.com/office/word/2010/wordprocessingCanvas" xmlns:cx="http://schemas.microsoft.com/office/drawing/2014/chartex" xmlns:cx1="http://schemas.microsoft.com/office/drawing/2015/9/8/chartex" xmlns:cx2="http://schemas.microsoft.com/office/drawing/2015/10/21/chartex" xmlns:cx3="http://schemas.microsoft.com/office/drawing/2016/5/9/chartex" xmlns:cx4="http://schemas.microsoft.com/office/drawing/2016/5/10/chartex" xmlns:cx5="http://schemas.microsoft.com/office/drawing/2016/5/11/chartex" xmlns:cx6="http://schemas.microsoft.com/office/drawing/2016/5/12/chartex" xmlns:cx7="http://schemas.microsoft.com/office/drawing/2016/5/13/chartex" xmlns:cx8="http://schemas.microsoft.com/office/drawing/2016/5/14/chartex" xmlns:mc="http://schemas.openxmlformats.org/markup-compatibility/2006" xmlns:aink="http://schemas.microsoft.com/office/drawing/2016/ink" xmlns:am3d="http://schemas.microsoft.com/office/drawing/2017/model3d" xmlns:o="urn:schemas-microsoft-com:office:office" xmlns:r="http://schemas.openxmlformats.org/officeDocument/2006/relationships" xmlns:m="http://schemas.openxmlformats.org/officeDocument/2006/math" xmlns:v="urn:schemas-microsoft-com:vml" xmlns:wp14="http://schemas.microsoft.com/office/word/2010/wordprocessingDrawing" xmlns:wp="http://schemas.openxmlformats.org/drawingml/2006/wordprocessingDrawing" xmlns:w10="urn:schemas-microsoft-com:office:word" xmlns:w="http://schemas.openxmlformats.org/wordprocessingml/2006/main" xmlns:w14="http://schemas.microsoft.com/office/word/2010/wordml" xmlns:w15="http://schemas.microsoft.com/office/word/2012/wordml" xmlns:w16cid="http://schemas.microsoft.com/office/word/2016/wordml/cid" xmlns:w16se="http://schemas.microsoft.com/office/word/2015/wordml/symex" xmlns:wpg="http://schemas.microsoft.com/office/word/2010/wordprocessingGroup" xmlns:wpi="http://schemas.microsoft.com/office/word/2010/wordprocessingInk" xmlns:wne="http://schemas.microsoft.com/office/word/2006/wordml" xmlns:wps="http://schemas.microsoft.com/office/word/2010/wordprocessingShape" mc:Ignorable="w14 w15 w16se w16cid wp14">
+<w:footnotes xmlns:wpc="http://schemas.microsoft.com/office/word/2010/wordprocessingCanvas" xmlns:cx="http://schemas.microsoft.com/office/drawing/2014/chartex" xmlns:cx1="http://schemas.microsoft.com/office/drawing/2015/9/8/chartex" xmlns:cx2="http://schemas.microsoft.com/office/drawing/2015/10/21/chartex" xmlns:cx3="http://schemas.microsoft.com/office/drawing/2016/5/9/chartex" xmlns:cx4="http://schemas.microsoft.com/office/drawing/2016/5/10/chartex" xmlns:cx5="http://schemas.microsoft.com/office/drawing/2016/5/11/chartex" xmlns:cx6="http://schemas.microsoft.com/office/drawing/2016/5/12/chartex" xmlns:cx7="http://schemas.microsoft.com/office/drawing/2016/5/13/chartex" xmlns:cx8="http://schemas.microsoft.com/office/drawing/2016/5/14/chartex" xmlns:mc="http://schemas.openxmlformats.org/markup-compatibility/2006" xmlns:aink="http://schemas.microsoft.com/office/drawing/2016/ink" xmlns:am3d="http://schemas.microsoft.com/office/drawing/2017/model3d" xmlns:o="urn:schemas-microsoft-com:office:office" xmlns:oel="http://schemas.microsoft.com/office/2019/extlst" xmlns:r="http://schemas.openxmlformats.org/officeDocument/2006/relationships" xmlns:m="http://schemas.openxmlformats.org/officeDocument/2006/math" xmlns:v="urn:schemas-microsoft-com:vml" xmlns:wp14="http://schemas.microsoft.com/office/word/2010/wordprocessingDrawing" xmlns:wp="http://schemas.openxmlformats.org/drawingml/2006/wordprocessingDrawing" xmlns:w10="urn:schemas-microsoft-com:office:word" xmlns:w="http://schemas.openxmlformats.org/wordprocessingml/2006/main" xmlns:w14="http://schemas.microsoft.com/office/word/2010/wordml" xmlns:w15="http://schemas.microsoft.com/office/word/2012/wordml" xmlns:w16cex="http://schemas.microsoft.com/office/word/2018/wordml/cex" xmlns:w16cid="http://schemas.microsoft.com/office/word/2016/wordml/cid" xmlns:w16="http://schemas.microsoft.com/office/word/2018/wordml" xmlns:w16du="http://schemas.microsoft.com/office/word/2023/wordml/word16du" xmlns:w16sdtdh="http://schemas.microsoft.com/office/word/2020/wordml/sdtdatahash" xmlns:w16sdtfl="http://schemas.microsoft.com/office/word/2024/wordml/sdtformatlock" xmlns:w16se="http://schemas.microsoft.com/office/word/2015/wordml/symex" xmlns:wpg="http://schemas.microsoft.com/office/word/2010/wordprocessingGroup" xmlns:wpi="http://schemas.microsoft.com/office/word/2010/wordprocessingInk" xmlns:wne="http://schemas.microsoft.com/office/word/2006/wordml" xmlns:wps="http://schemas.microsoft.com/office/word/2010/wordprocessingShape" mc:Ignorable="w14 w15 w16se w16cid w16 w16cex w16sdtdh w16sdtfl w16du wp14">
   <w:footnote w:type="separator" w:id="-1">
     <w:p>
       <w:pPr>
@@ -10346,17 +10336,7 @@
           <w:szCs w:val="20"/>
           <w:shd w:val="clear" w:color="auto" w:fill="FFFFFF"/>
         </w:rPr>
-        <w:t>na disciplina de Automação Industrial no curso tecnólogo de Análise e Desenvolvimento de Sistemas n</w:t>
-      </w:r>
-      <w:r>
-        <w:rPr>
-          <w:rFonts w:ascii="Arial" w:hAnsi="Arial" w:cs="Arial"/>
-          <w:color w:val="000000"/>
-          <w:sz w:val="20"/>
-          <w:szCs w:val="20"/>
-          <w:shd w:val="clear" w:color="auto" w:fill="FFFFFF"/>
-        </w:rPr>
-        <w:t>a universidade SENAI Gaspar Ricardo Júnior.</w:t>
+        <w:t>na disciplina de Automação Industrial no curso tecnólogo de Análise e Desenvolvimento de Sistemas na universidade SENAI Gaspar Ricardo Júnior.</w:t>
       </w:r>
     </w:p>
   </w:footnote>
@@ -10412,7 +10392,7 @@
 </file>
 
 <file path=word/header1.xml><?xml version="1.0" encoding="utf-8"?>
-<w:hdr xmlns:wpc="http://schemas.microsoft.com/office/word/2010/wordprocessingCanvas" xmlns:cx="http://schemas.microsoft.com/office/drawing/2014/chartex" xmlns:cx1="http://schemas.microsoft.com/office/drawing/2015/9/8/chartex" xmlns:cx2="http://schemas.microsoft.com/office/drawing/2015/10/21/chartex" xmlns:cx3="http://schemas.microsoft.com/office/drawing/2016/5/9/chartex" xmlns:cx4="http://schemas.microsoft.com/office/drawing/2016/5/10/chartex" xmlns:cx5="http://schemas.microsoft.com/office/drawing/2016/5/11/chartex" xmlns:cx6="http://schemas.microsoft.com/office/drawing/2016/5/12/chartex" xmlns:cx7="http://schemas.microsoft.com/office/drawing/2016/5/13/chartex" xmlns:cx8="http://schemas.microsoft.com/office/drawing/2016/5/14/chartex" xmlns:mc="http://schemas.openxmlformats.org/markup-compatibility/2006" xmlns:aink="http://schemas.microsoft.com/office/drawing/2016/ink" xmlns:am3d="http://schemas.microsoft.com/office/drawing/2017/model3d" xmlns:o="urn:schemas-microsoft-com:office:office" xmlns:r="http://schemas.openxmlformats.org/officeDocument/2006/relationships" xmlns:m="http://schemas.openxmlformats.org/officeDocument/2006/math" xmlns:v="urn:schemas-microsoft-com:vml" xmlns:wp14="http://schemas.microsoft.com/office/word/2010/wordprocessingDrawing" xmlns:wp="http://schemas.openxmlformats.org/drawingml/2006/wordprocessingDrawing" xmlns:w10="urn:schemas-microsoft-com:office:word" xmlns:w="http://schemas.openxmlformats.org/wordprocessingml/2006/main" xmlns:w14="http://schemas.microsoft.com/office/word/2010/wordml" xmlns:w15="http://schemas.microsoft.com/office/word/2012/wordml" xmlns:w16cid="http://schemas.microsoft.com/office/word/2016/wordml/cid" xmlns:w16se="http://schemas.microsoft.com/office/word/2015/wordml/symex" xmlns:wpg="http://schemas.microsoft.com/office/word/2010/wordprocessingGroup" xmlns:wpi="http://schemas.microsoft.com/office/word/2010/wordprocessingInk" xmlns:wne="http://schemas.microsoft.com/office/word/2006/wordml" xmlns:wps="http://schemas.microsoft.com/office/word/2010/wordprocessingShape" mc:Ignorable="w14 w15 w16se w16cid wp14">
+<w:hdr xmlns:wpc="http://schemas.microsoft.com/office/word/2010/wordprocessingCanvas" xmlns:cx="http://schemas.microsoft.com/office/drawing/2014/chartex" xmlns:cx1="http://schemas.microsoft.com/office/drawing/2015/9/8/chartex" xmlns:cx2="http://schemas.microsoft.com/office/drawing/2015/10/21/chartex" xmlns:cx3="http://schemas.microsoft.com/office/drawing/2016/5/9/chartex" xmlns:cx4="http://schemas.microsoft.com/office/drawing/2016/5/10/chartex" xmlns:cx5="http://schemas.microsoft.com/office/drawing/2016/5/11/chartex" xmlns:cx6="http://schemas.microsoft.com/office/drawing/2016/5/12/chartex" xmlns:cx7="http://schemas.microsoft.com/office/drawing/2016/5/13/chartex" xmlns:cx8="http://schemas.microsoft.com/office/drawing/2016/5/14/chartex" xmlns:mc="http://schemas.openxmlformats.org/markup-compatibility/2006" xmlns:aink="http://schemas.microsoft.com/office/drawing/2016/ink" xmlns:am3d="http://schemas.microsoft.com/office/drawing/2017/model3d" xmlns:o="urn:schemas-microsoft-com:office:office" xmlns:oel="http://schemas.microsoft.com/office/2019/extlst" xmlns:r="http://schemas.openxmlformats.org/officeDocument/2006/relationships" xmlns:m="http://schemas.openxmlformats.org/officeDocument/2006/math" xmlns:v="urn:schemas-microsoft-com:vml" xmlns:wp14="http://schemas.microsoft.com/office/word/2010/wordprocessingDrawing" xmlns:wp="http://schemas.openxmlformats.org/drawingml/2006/wordprocessingDrawing" xmlns:w10="urn:schemas-microsoft-com:office:word" xmlns:w="http://schemas.openxmlformats.org/wordprocessingml/2006/main" xmlns:w14="http://schemas.microsoft.com/office/word/2010/wordml" xmlns:w15="http://schemas.microsoft.com/office/word/2012/wordml" xmlns:w16cex="http://schemas.microsoft.com/office/word/2018/wordml/cex" xmlns:w16cid="http://schemas.microsoft.com/office/word/2016/wordml/cid" xmlns:w16="http://schemas.microsoft.com/office/word/2018/wordml" xmlns:w16du="http://schemas.microsoft.com/office/word/2023/wordml/word16du" xmlns:w16sdtdh="http://schemas.microsoft.com/office/word/2020/wordml/sdtdatahash" xmlns:w16sdtfl="http://schemas.microsoft.com/office/word/2024/wordml/sdtformatlock" xmlns:w16se="http://schemas.microsoft.com/office/word/2015/wordml/symex" xmlns:wpg="http://schemas.microsoft.com/office/word/2010/wordprocessingGroup" xmlns:wpi="http://schemas.microsoft.com/office/word/2010/wordprocessingInk" xmlns:wne="http://schemas.microsoft.com/office/word/2006/wordml" xmlns:wps="http://schemas.microsoft.com/office/word/2010/wordprocessingShape" mc:Ignorable="w14 w15 w16se w16cid w16 w16cex w16sdtdh w16sdtfl w16du wp14">
   <w:sdt>
     <w:sdtPr>
       <w:id w:val="361938927"/>
@@ -10464,7 +10444,7 @@
             <w:sz w:val="20"/>
             <w:szCs w:val="20"/>
           </w:rPr>
-          <w:t>2</w:t>
+          <w:t>8</w:t>
         </w:r>
         <w:r>
           <w:rPr>
@@ -10480,7 +10460,7 @@
 </file>
 
 <file path=word/numbering.xml><?xml version="1.0" encoding="utf-8"?>
-<w:numbering xmlns:wpc="http://schemas.microsoft.com/office/word/2010/wordprocessingCanvas" xmlns:cx="http://schemas.microsoft.com/office/drawing/2014/chartex" xmlns:cx1="http://schemas.microsoft.com/office/drawing/2015/9/8/chartex" xmlns:cx2="http://schemas.microsoft.com/office/drawing/2015/10/21/chartex" xmlns:cx3="http://schemas.microsoft.com/office/drawing/2016/5/9/chartex" xmlns:cx4="http://schemas.microsoft.com/office/drawing/2016/5/10/chartex" xmlns:cx5="http://schemas.microsoft.com/office/drawing/2016/5/11/chartex" xmlns:cx6="http://schemas.microsoft.com/office/drawing/2016/5/12/chartex" xmlns:cx7="http://schemas.microsoft.com/office/drawing/2016/5/13/chartex" xmlns:cx8="http://schemas.microsoft.com/office/drawing/2016/5/14/chartex" xmlns:mc="http://schemas.openxmlformats.org/markup-compatibility/2006" xmlns:aink="http://schemas.microsoft.com/office/drawing/2016/ink" xmlns:am3d="http://schemas.microsoft.com/office/drawing/2017/model3d" xmlns:o="urn:schemas-microsoft-com:office:office" xmlns:r="http://schemas.openxmlformats.org/officeDocument/2006/relationships" xmlns:m="http://schemas.openxmlformats.org/officeDocument/2006/math" xmlns:v="urn:schemas-microsoft-com:vml" xmlns:wp14="http://schemas.microsoft.com/office/word/2010/wordprocessingDrawing" xmlns:wp="http://schemas.openxmlformats.org/drawingml/2006/wordprocessingDrawing" xmlns:w10="urn:schemas-microsoft-com:office:word" xmlns:w="http://schemas.openxmlformats.org/wordprocessingml/2006/main" xmlns:w14="http://schemas.microsoft.com/office/word/2010/wordml" xmlns:w15="http://schemas.microsoft.com/office/word/2012/wordml" xmlns:w16cid="http://schemas.microsoft.com/office/word/2016/wordml/cid" xmlns:w16se="http://schemas.microsoft.com/office/word/2015/wordml/symex" xmlns:wpg="http://schemas.microsoft.com/office/word/2010/wordprocessingGroup" xmlns:wpi="http://schemas.microsoft.com/office/word/2010/wordprocessingInk" xmlns:wne="http://schemas.microsoft.com/office/word/2006/wordml" xmlns:wps="http://schemas.microsoft.com/office/word/2010/wordprocessingShape" mc:Ignorable="w14 w15 w16se w16cid wp14">
+<w:numbering xmlns:wpc="http://schemas.microsoft.com/office/word/2010/wordprocessingCanvas" xmlns:cx="http://schemas.microsoft.com/office/drawing/2014/chartex" xmlns:cx1="http://schemas.microsoft.com/office/drawing/2015/9/8/chartex" xmlns:cx2="http://schemas.microsoft.com/office/drawing/2015/10/21/chartex" xmlns:cx3="http://schemas.microsoft.com/office/drawing/2016/5/9/chartex" xmlns:cx4="http://schemas.microsoft.com/office/drawing/2016/5/10/chartex" xmlns:cx5="http://schemas.microsoft.com/office/drawing/2016/5/11/chartex" xmlns:cx6="http://schemas.microsoft.com/office/drawing/2016/5/12/chartex" xmlns:cx7="http://schemas.microsoft.com/office/drawing/2016/5/13/chartex" xmlns:cx8="http://schemas.microsoft.com/office/drawing/2016/5/14/chartex" xmlns:mc="http://schemas.openxmlformats.org/markup-compatibility/2006" xmlns:aink="http://schemas.microsoft.com/office/drawing/2016/ink" xmlns:am3d="http://schemas.microsoft.com/office/drawing/2017/model3d" xmlns:o="urn:schemas-microsoft-com:office:office" xmlns:oel="http://schemas.microsoft.com/office/2019/extlst" xmlns:r="http://schemas.openxmlformats.org/officeDocument/2006/relationships" xmlns:m="http://schemas.openxmlformats.org/officeDocument/2006/math" xmlns:v="urn:schemas-microsoft-com:vml" xmlns:wp14="http://schemas.microsoft.com/office/word/2010/wordprocessingDrawing" xmlns:wp="http://schemas.openxmlformats.org/drawingml/2006/wordprocessingDrawing" xmlns:w10="urn:schemas-microsoft-com:office:word" xmlns:w="http://schemas.openxmlformats.org/wordprocessingml/2006/main" xmlns:w14="http://schemas.microsoft.com/office/word/2010/wordml" xmlns:w15="http://schemas.microsoft.com/office/word/2012/wordml" xmlns:w16cex="http://schemas.microsoft.com/office/word/2018/wordml/cex" xmlns:w16cid="http://schemas.microsoft.com/office/word/2016/wordml/cid" xmlns:w16="http://schemas.microsoft.com/office/word/2018/wordml" xmlns:w16du="http://schemas.microsoft.com/office/word/2023/wordml/word16du" xmlns:w16sdtdh="http://schemas.microsoft.com/office/word/2020/wordml/sdtdatahash" xmlns:w16sdtfl="http://schemas.microsoft.com/office/word/2024/wordml/sdtformatlock" xmlns:w16se="http://schemas.microsoft.com/office/word/2015/wordml/symex" xmlns:wpg="http://schemas.microsoft.com/office/word/2010/wordprocessingGroup" xmlns:wpi="http://schemas.microsoft.com/office/word/2010/wordprocessingInk" xmlns:wne="http://schemas.microsoft.com/office/word/2006/wordml" xmlns:wps="http://schemas.microsoft.com/office/word/2010/wordprocessingShape" mc:Ignorable="w14 w15 w16se w16cid w16 w16cex w16sdtdh w16sdtfl w16du wp14">
   <w:abstractNum w:abstractNumId="0" w15:restartNumberingAfterBreak="0">
     <w:nsid w:val="039D4F4E"/>
     <w:multiLevelType w:val="hybridMultilevel"/>
@@ -12181,16 +12161,16 @@
       </w:rPr>
     </w:lvl>
   </w:abstractNum>
-  <w:num w:numId="1">
+  <w:num w:numId="1" w16cid:durableId="1993948053">
     <w:abstractNumId w:val="6"/>
   </w:num>
-  <w:num w:numId="2">
+  <w:num w:numId="2" w16cid:durableId="396709666">
     <w:abstractNumId w:val="1"/>
   </w:num>
-  <w:num w:numId="3">
+  <w:num w:numId="3" w16cid:durableId="424619162">
     <w:abstractNumId w:val="1"/>
   </w:num>
-  <w:num w:numId="4">
+  <w:num w:numId="4" w16cid:durableId="653334802">
     <w:abstractNumId w:val="1"/>
     <w:lvlOverride w:ilvl="0">
       <w:startOverride w:val="1"/>
@@ -12220,31 +12200,31 @@
       <w:startOverride w:val="1"/>
     </w:lvlOverride>
   </w:num>
-  <w:num w:numId="5">
+  <w:num w:numId="5" w16cid:durableId="1202598854">
     <w:abstractNumId w:val="2"/>
   </w:num>
-  <w:num w:numId="6">
+  <w:num w:numId="6" w16cid:durableId="536699800">
     <w:abstractNumId w:val="0"/>
   </w:num>
-  <w:num w:numId="7">
+  <w:num w:numId="7" w16cid:durableId="221910777">
     <w:abstractNumId w:val="9"/>
   </w:num>
-  <w:num w:numId="8">
+  <w:num w:numId="8" w16cid:durableId="659886432">
     <w:abstractNumId w:val="15"/>
   </w:num>
-  <w:num w:numId="9">
+  <w:num w:numId="9" w16cid:durableId="442769693">
     <w:abstractNumId w:val="8"/>
   </w:num>
-  <w:num w:numId="10">
+  <w:num w:numId="10" w16cid:durableId="431435832">
     <w:abstractNumId w:val="12"/>
   </w:num>
-  <w:num w:numId="11">
+  <w:num w:numId="11" w16cid:durableId="1365981147">
     <w:abstractNumId w:val="4"/>
   </w:num>
-  <w:num w:numId="12">
+  <w:num w:numId="12" w16cid:durableId="148447212">
     <w:abstractNumId w:val="14"/>
   </w:num>
-  <w:num w:numId="13">
+  <w:num w:numId="13" w16cid:durableId="1427385010">
     <w:abstractNumId w:val="12"/>
     <w:lvlOverride w:ilvl="0">
       <w:startOverride w:val="1"/>
@@ -12274,16 +12254,16 @@
       <w:startOverride w:val="1"/>
     </w:lvlOverride>
   </w:num>
-  <w:num w:numId="14">
+  <w:num w:numId="14" w16cid:durableId="229267647">
     <w:abstractNumId w:val="12"/>
   </w:num>
-  <w:num w:numId="15">
+  <w:num w:numId="15" w16cid:durableId="763888215">
     <w:abstractNumId w:val="12"/>
   </w:num>
-  <w:num w:numId="16">
+  <w:num w:numId="16" w16cid:durableId="1454011022">
     <w:abstractNumId w:val="12"/>
   </w:num>
-  <w:num w:numId="17">
+  <w:num w:numId="17" w16cid:durableId="1187013848">
     <w:abstractNumId w:val="12"/>
     <w:lvlOverride w:ilvl="0">
       <w:startOverride w:val="1"/>
@@ -12313,10 +12293,10 @@
       <w:startOverride w:val="1"/>
     </w:lvlOverride>
   </w:num>
-  <w:num w:numId="18">
+  <w:num w:numId="18" w16cid:durableId="279845113">
     <w:abstractNumId w:val="13"/>
   </w:num>
-  <w:num w:numId="19">
+  <w:num w:numId="19" w16cid:durableId="55319231">
     <w:abstractNumId w:val="13"/>
     <w:lvlOverride w:ilvl="0">
       <w:lvl w:ilvl="0" w:tplc="AAA85956">
@@ -12446,29 +12426,29 @@
       </w:lvl>
     </w:lvlOverride>
   </w:num>
-  <w:num w:numId="20">
+  <w:num w:numId="20" w16cid:durableId="6057026">
     <w:abstractNumId w:val="7"/>
   </w:num>
-  <w:num w:numId="21">
+  <w:num w:numId="21" w16cid:durableId="772213557">
     <w:abstractNumId w:val="10"/>
   </w:num>
-  <w:num w:numId="22">
+  <w:num w:numId="22" w16cid:durableId="2119064246">
     <w:abstractNumId w:val="5"/>
   </w:num>
-  <w:num w:numId="23">
+  <w:num w:numId="23" w16cid:durableId="1907956285">
     <w:abstractNumId w:val="3"/>
   </w:num>
-  <w:num w:numId="24">
+  <w:num w:numId="24" w16cid:durableId="987392896">
     <w:abstractNumId w:val="11"/>
   </w:num>
-  <w:num w:numId="25">
+  <w:num w:numId="25" w16cid:durableId="1144741516">
     <w:abstractNumId w:val="16"/>
   </w:num>
 </w:numbering>
 </file>
 
 <file path=word/styles.xml><?xml version="1.0" encoding="utf-8"?>
-<w:styles xmlns:mc="http://schemas.openxmlformats.org/markup-compatibility/2006" xmlns:r="http://schemas.openxmlformats.org/officeDocument/2006/relationships" xmlns:w="http://schemas.openxmlformats.org/wordprocessingml/2006/main" xmlns:w14="http://schemas.microsoft.com/office/word/2010/wordml" xmlns:w15="http://schemas.microsoft.com/office/word/2012/wordml" xmlns:w16cid="http://schemas.microsoft.com/office/word/2016/wordml/cid" xmlns:w16se="http://schemas.microsoft.com/office/word/2015/wordml/symex" mc:Ignorable="w14 w15 w16se w16cid">
+<w:styles xmlns:mc="http://schemas.openxmlformats.org/markup-compatibility/2006" xmlns:r="http://schemas.openxmlformats.org/officeDocument/2006/relationships" xmlns:w="http://schemas.openxmlformats.org/wordprocessingml/2006/main" xmlns:w14="http://schemas.microsoft.com/office/word/2010/wordml" xmlns:w15="http://schemas.microsoft.com/office/word/2012/wordml" xmlns:w16cex="http://schemas.microsoft.com/office/word/2018/wordml/cex" xmlns:w16cid="http://schemas.microsoft.com/office/word/2016/wordml/cid" xmlns:w16="http://schemas.microsoft.com/office/word/2018/wordml" xmlns:w16du="http://schemas.microsoft.com/office/word/2023/wordml/word16du" xmlns:w16sdtdh="http://schemas.microsoft.com/office/word/2020/wordml/sdtdatahash" xmlns:w16sdtfl="http://schemas.microsoft.com/office/word/2024/wordml/sdtformatlock" xmlns:w16se="http://schemas.microsoft.com/office/word/2015/wordml/symex" mc:Ignorable="w14 w15 w16se w16cid w16 w16cex w16sdtdh w16sdtfl w16du">
   <w:docDefaults>
     <w:rPrDefault>
       <w:rPr>
@@ -12478,7 +12458,7 @@
     </w:rPrDefault>
     <w:pPrDefault/>
   </w:docDefaults>
-  <w:latentStyles w:defLockedState="0" w:defUIPriority="99" w:defSemiHidden="0" w:defUnhideWhenUsed="0" w:defQFormat="0" w:count="375">
+  <w:latentStyles w:defLockedState="0" w:defUIPriority="99" w:defSemiHidden="0" w:defUnhideWhenUsed="0" w:defQFormat="0" w:count="376">
     <w:lsdException w:name="Normal" w:uiPriority="0"/>
     <w:lsdException w:name="heading 1" w:uiPriority="9" w:qFormat="1"/>
     <w:lsdException w:name="heading 2" w:semiHidden="1" w:uiPriority="9" w:unhideWhenUsed="1" w:qFormat="1"/>
@@ -12584,6 +12564,7 @@
     <w:lsdException w:name="HTML Sample" w:semiHidden="1" w:unhideWhenUsed="1"/>
     <w:lsdException w:name="HTML Typewriter" w:semiHidden="1" w:unhideWhenUsed="1"/>
     <w:lsdException w:name="HTML Variable" w:semiHidden="1" w:unhideWhenUsed="1"/>
+    <w:lsdException w:name="Normal Table" w:semiHidden="1" w:unhideWhenUsed="1"/>
     <w:lsdException w:name="annotation subject" w:semiHidden="1" w:unhideWhenUsed="1"/>
     <w:lsdException w:name="No List" w:semiHidden="1" w:unhideWhenUsed="1"/>
     <w:lsdException w:name="Outline List 1" w:semiHidden="1" w:unhideWhenUsed="1"/>
@@ -12627,8 +12608,10 @@
     <w:lsdException w:name="Table Elegant" w:semiHidden="1" w:unhideWhenUsed="1"/>
     <w:lsdException w:name="Table Professional" w:semiHidden="1" w:unhideWhenUsed="1"/>
     <w:lsdException w:name="Table Subtle 1" w:semiHidden="1" w:unhideWhenUsed="1"/>
+    <w:lsdException w:name="Table Subtle 2" w:semiHidden="1" w:unhideWhenUsed="1"/>
     <w:lsdException w:name="Table Web 1" w:semiHidden="1" w:unhideWhenUsed="1"/>
     <w:lsdException w:name="Table Web 2" w:semiHidden="1" w:unhideWhenUsed="1"/>
+    <w:lsdException w:name="Table Web 3" w:semiHidden="1" w:unhideWhenUsed="1"/>
     <w:lsdException w:name="Balloon Text" w:semiHidden="1" w:unhideWhenUsed="1"/>
     <w:lsdException w:name="Table Grid" w:uiPriority="39"/>
     <w:lsdException w:name="Table Theme" w:semiHidden="1" w:unhideWhenUsed="1"/>
@@ -12851,6 +12834,7 @@
     <w:lsdException w:name="Smart Hyperlink" w:semiHidden="1" w:unhideWhenUsed="1"/>
     <w:lsdException w:name="Hashtag" w:semiHidden="1" w:unhideWhenUsed="1"/>
     <w:lsdException w:name="Unresolved Mention" w:semiHidden="1" w:unhideWhenUsed="1"/>
+    <w:lsdException w:name="Smart Link" w:semiHidden="1" w:unhideWhenUsed="1"/>
   </w:latentStyles>
   <w:style w:type="paragraph" w:default="1" w:styleId="Normal">
     <w:name w:val="Normal"/>
@@ -14102,8 +14086,8 @@
       <w:lang w:eastAsia="en-US"/>
     </w:rPr>
   </w:style>
-  <w:style w:type="character" w:styleId="MenoPendente">
-    <w:name w:val="Unresolved Mention"/>
+  <w:style w:type="character" w:customStyle="1" w:styleId="MenoPendente1">
+    <w:name w:val="Menção Pendente1"/>
     <w:basedOn w:val="Fontepargpadro"/>
     <w:uiPriority w:val="99"/>
     <w:semiHidden/>
@@ -14114,11 +14098,35 @@
       <w:shd w:val="clear" w:color="auto" w:fill="E1DFDD"/>
     </w:rPr>
   </w:style>
+  <w:style w:type="character" w:styleId="HiperlinkVisitado">
+    <w:name w:val="FollowedHyperlink"/>
+    <w:basedOn w:val="Fontepargpadro"/>
+    <w:uiPriority w:val="99"/>
+    <w:semiHidden/>
+    <w:unhideWhenUsed/>
+    <w:rsid w:val="00760DE8"/>
+    <w:rPr>
+      <w:color w:val="954F72" w:themeColor="followedHyperlink"/>
+      <w:u w:val="single"/>
+    </w:rPr>
+  </w:style>
+  <w:style w:type="character" w:styleId="MenoPendente">
+    <w:name w:val="Unresolved Mention"/>
+    <w:basedOn w:val="Fontepargpadro"/>
+    <w:uiPriority w:val="99"/>
+    <w:semiHidden/>
+    <w:unhideWhenUsed/>
+    <w:rsid w:val="00013241"/>
+    <w:rPr>
+      <w:color w:val="605E5C"/>
+      <w:shd w:val="clear" w:color="auto" w:fill="E1DFDD"/>
+    </w:rPr>
+  </w:style>
 </w:styles>
 </file>
 
 <file path=word/glossary/document.xml><?xml version="1.0" encoding="utf-8"?>
-<w:glossaryDocument xmlns:wpc="http://schemas.microsoft.com/office/word/2010/wordprocessingCanvas" xmlns:cx="http://schemas.microsoft.com/office/drawing/2014/chartex" xmlns:cx1="http://schemas.microsoft.com/office/drawing/2015/9/8/chartex" xmlns:cx2="http://schemas.microsoft.com/office/drawing/2015/10/21/chartex" xmlns:cx3="http://schemas.microsoft.com/office/drawing/2016/5/9/chartex" xmlns:cx4="http://schemas.microsoft.com/office/drawing/2016/5/10/chartex" xmlns:cx5="http://schemas.microsoft.com/office/drawing/2016/5/11/chartex" xmlns:cx6="http://schemas.microsoft.com/office/drawing/2016/5/12/chartex" xmlns:cx7="http://schemas.microsoft.com/office/drawing/2016/5/13/chartex" xmlns:cx8="http://schemas.microsoft.com/office/drawing/2016/5/14/chartex" xmlns:mc="http://schemas.openxmlformats.org/markup-compatibility/2006" xmlns:aink="http://schemas.microsoft.com/office/drawing/2016/ink" xmlns:am3d="http://schemas.microsoft.com/office/drawing/2017/model3d" xmlns:o="urn:schemas-microsoft-com:office:office" xmlns:r="http://schemas.openxmlformats.org/officeDocument/2006/relationships" xmlns:m="http://schemas.openxmlformats.org/officeDocument/2006/math" xmlns:v="urn:schemas-microsoft-com:vml" xmlns:wp14="http://schemas.microsoft.com/office/word/2010/wordprocessingDrawing" xmlns:wp="http://schemas.openxmlformats.org/drawingml/2006/wordprocessingDrawing" xmlns:w10="urn:schemas-microsoft-com:office:word" xmlns:w="http://schemas.openxmlformats.org/wordprocessingml/2006/main" xmlns:w14="http://schemas.microsoft.com/office/word/2010/wordml" xmlns:w15="http://schemas.microsoft.com/office/word/2012/wordml" xmlns:w16cid="http://schemas.microsoft.com/office/word/2016/wordml/cid" xmlns:w16se="http://schemas.microsoft.com/office/word/2015/wordml/symex" xmlns:wpg="http://schemas.microsoft.com/office/word/2010/wordprocessingGroup" xmlns:wpi="http://schemas.microsoft.com/office/word/2010/wordprocessingInk" xmlns:wne="http://schemas.microsoft.com/office/word/2006/wordml" xmlns:wps="http://schemas.microsoft.com/office/word/2010/wordprocessingShape" mc:Ignorable="w14 w15 w16se w16cid wp14">
+<w:glossaryDocument xmlns:wpc="http://schemas.microsoft.com/office/word/2010/wordprocessingCanvas" xmlns:cx="http://schemas.microsoft.com/office/drawing/2014/chartex" xmlns:cx1="http://schemas.microsoft.com/office/drawing/2015/9/8/chartex" xmlns:cx2="http://schemas.microsoft.com/office/drawing/2015/10/21/chartex" xmlns:cx3="http://schemas.microsoft.com/office/drawing/2016/5/9/chartex" xmlns:cx4="http://schemas.microsoft.com/office/drawing/2016/5/10/chartex" xmlns:cx5="http://schemas.microsoft.com/office/drawing/2016/5/11/chartex" xmlns:cx6="http://schemas.microsoft.com/office/drawing/2016/5/12/chartex" xmlns:cx7="http://schemas.microsoft.com/office/drawing/2016/5/13/chartex" xmlns:cx8="http://schemas.microsoft.com/office/drawing/2016/5/14/chartex" xmlns:mc="http://schemas.openxmlformats.org/markup-compatibility/2006" xmlns:aink="http://schemas.microsoft.com/office/drawing/2016/ink" xmlns:am3d="http://schemas.microsoft.com/office/drawing/2017/model3d" xmlns:o="urn:schemas-microsoft-com:office:office" xmlns:oel="http://schemas.microsoft.com/office/2019/extlst" xmlns:r="http://schemas.openxmlformats.org/officeDocument/2006/relationships" xmlns:m="http://schemas.openxmlformats.org/officeDocument/2006/math" xmlns:v="urn:schemas-microsoft-com:vml" xmlns:wp14="http://schemas.microsoft.com/office/word/2010/wordprocessingDrawing" xmlns:wp="http://schemas.openxmlformats.org/drawingml/2006/wordprocessingDrawing" xmlns:w10="urn:schemas-microsoft-com:office:word" xmlns:w="http://schemas.openxmlformats.org/wordprocessingml/2006/main" xmlns:w14="http://schemas.microsoft.com/office/word/2010/wordml" xmlns:w15="http://schemas.microsoft.com/office/word/2012/wordml" xmlns:w16cex="http://schemas.microsoft.com/office/word/2018/wordml/cex" xmlns:w16cid="http://schemas.microsoft.com/office/word/2016/wordml/cid" xmlns:w16="http://schemas.microsoft.com/office/word/2018/wordml" xmlns:w16du="http://schemas.microsoft.com/office/word/2023/wordml/word16du" xmlns:w16sdtdh="http://schemas.microsoft.com/office/word/2020/wordml/sdtdatahash" xmlns:w16sdtfl="http://schemas.microsoft.com/office/word/2024/wordml/sdtformatlock" xmlns:w16se="http://schemas.microsoft.com/office/word/2015/wordml/symex" xmlns:wpg="http://schemas.microsoft.com/office/word/2010/wordprocessingGroup" xmlns:wpi="http://schemas.microsoft.com/office/word/2010/wordprocessingInk" xmlns:wne="http://schemas.microsoft.com/office/word/2006/wordml" xmlns:wps="http://schemas.microsoft.com/office/word/2010/wordprocessingShape" mc:Ignorable="w14 w15 w16se w16cid w16 w16cex w16sdtdh w16sdtfl w16du wp14">
   <w:docParts>
     <w:docPart>
       <w:docPartPr>
@@ -14145,14 +14153,7 @@
               <w:rStyle w:val="TextodoEspaoReservado"/>
               <w:b/>
             </w:rPr>
-            <w:t>[Tí</w:t>
-          </w:r>
-          <w:r>
-            <w:rPr>
-              <w:rStyle w:val="TextodoEspaoReservado"/>
-              <w:b/>
-            </w:rPr>
-            <w:t>tulo]</w:t>
+            <w:t>[Título]</w:t>
           </w:r>
         </w:p>
       </w:docPartBody>
@@ -14226,7 +14227,7 @@
 </file>
 
 <file path=word/glossary/fontTable.xml><?xml version="1.0" encoding="utf-8"?>
-<w:fonts xmlns:mc="http://schemas.openxmlformats.org/markup-compatibility/2006" xmlns:r="http://schemas.openxmlformats.org/officeDocument/2006/relationships" xmlns:w="http://schemas.openxmlformats.org/wordprocessingml/2006/main" xmlns:w14="http://schemas.microsoft.com/office/word/2010/wordml" xmlns:w15="http://schemas.microsoft.com/office/word/2012/wordml" xmlns:w16cid="http://schemas.microsoft.com/office/word/2016/wordml/cid" xmlns:w16se="http://schemas.microsoft.com/office/word/2015/wordml/symex" mc:Ignorable="w14 w15 w16se w16cid">
+<w:fonts xmlns:mc="http://schemas.openxmlformats.org/markup-compatibility/2006" xmlns:r="http://schemas.openxmlformats.org/officeDocument/2006/relationships" xmlns:w="http://schemas.openxmlformats.org/wordprocessingml/2006/main" xmlns:w14="http://schemas.microsoft.com/office/word/2010/wordml" xmlns:w15="http://schemas.microsoft.com/office/word/2012/wordml" xmlns:w16cex="http://schemas.microsoft.com/office/word/2018/wordml/cex" xmlns:w16cid="http://schemas.microsoft.com/office/word/2016/wordml/cid" xmlns:w16="http://schemas.microsoft.com/office/word/2018/wordml" xmlns:w16du="http://schemas.microsoft.com/office/word/2023/wordml/word16du" xmlns:w16sdtdh="http://schemas.microsoft.com/office/word/2020/wordml/sdtdatahash" xmlns:w16sdtfl="http://schemas.microsoft.com/office/word/2024/wordml/sdtformatlock" xmlns:w16se="http://schemas.microsoft.com/office/word/2015/wordml/symex" mc:Ignorable="w14 w15 w16se w16cid w16 w16cex w16sdtdh w16sdtfl w16du">
   <w:font w:name="Times New Roman">
     <w:panose1 w:val="02020603050405020304"/>
     <w:charset w:val="00"/>
@@ -14246,7 +14247,7 @@
     <w:charset w:val="00"/>
     <w:family w:val="swiss"/>
     <w:pitch w:val="variable"/>
-    <w:sig w:usb0="E4002EFF" w:usb1="C200247B" w:usb2="00000009" w:usb3="00000000" w:csb0="000001FF" w:csb1="00000000"/>
+    <w:sig w:usb0="E0002EFF" w:usb1="C000247B" w:usb2="00000009" w:usb3="00000000" w:csb0="000001FF" w:csb1="00000000"/>
   </w:font>
   <w:font w:name="Arial">
     <w:panose1 w:val="020B0604020202020204"/>
@@ -14260,7 +14261,7 @@
     <w:charset w:val="00"/>
     <w:family w:val="swiss"/>
     <w:pitch w:val="variable"/>
-    <w:sig w:usb0="E4002EFF" w:usb1="C200247B" w:usb2="00000009" w:usb3="00000000" w:csb0="000001FF" w:csb1="00000000"/>
+    <w:sig w:usb0="E0002AFF" w:usb1="C000247B" w:usb2="00000009" w:usb3="00000000" w:csb0="000001FF" w:csb1="00000000"/>
   </w:font>
   <w:font w:name="Segoe UI">
     <w:panose1 w:val="020B0502040204020203"/>
@@ -14269,11 +14270,23 @@
     <w:pitch w:val="variable"/>
     <w:sig w:usb0="E4002EFF" w:usb1="C000E47F" w:usb2="00000009" w:usb3="00000000" w:csb0="000001FF" w:csb1="00000000"/>
   </w:font>
+  <w:font w:name="Aptos">
+    <w:charset w:val="00"/>
+    <w:family w:val="swiss"/>
+    <w:pitch w:val="variable"/>
+    <w:sig w:usb0="20000287" w:usb1="00000003" w:usb2="00000000" w:usb3="00000000" w:csb0="0000019F" w:csb1="00000000"/>
+  </w:font>
+  <w:font w:name="Aptos Display">
+    <w:charset w:val="00"/>
+    <w:family w:val="swiss"/>
+    <w:pitch w:val="variable"/>
+    <w:sig w:usb0="20000287" w:usb1="00000003" w:usb2="00000000" w:usb3="00000000" w:csb0="0000019F" w:csb1="00000000"/>
+  </w:font>
 </w:fonts>
 </file>
 
 <file path=word/glossary/settings.xml><?xml version="1.0" encoding="utf-8"?>
-<w:settings xmlns:mc="http://schemas.openxmlformats.org/markup-compatibility/2006" xmlns:o="urn:schemas-microsoft-com:office:office" xmlns:r="http://schemas.openxmlformats.org/officeDocument/2006/relationships" xmlns:m="http://schemas.openxmlformats.org/officeDocument/2006/math" xmlns:v="urn:schemas-microsoft-com:vml" xmlns:w10="urn:schemas-microsoft-com:office:word" xmlns:w="http://schemas.openxmlformats.org/wordprocessingml/2006/main" xmlns:w14="http://schemas.microsoft.com/office/word/2010/wordml" xmlns:w15="http://schemas.microsoft.com/office/word/2012/wordml" xmlns:w16cid="http://schemas.microsoft.com/office/word/2016/wordml/cid" xmlns:w16se="http://schemas.microsoft.com/office/word/2015/wordml/symex" xmlns:sl="http://schemas.openxmlformats.org/schemaLibrary/2006/main" mc:Ignorable="w14 w15 w16se w16cid">
+<w:settings xmlns:mc="http://schemas.openxmlformats.org/markup-compatibility/2006" xmlns:o="urn:schemas-microsoft-com:office:office" xmlns:r="http://schemas.openxmlformats.org/officeDocument/2006/relationships" xmlns:m="http://schemas.openxmlformats.org/officeDocument/2006/math" xmlns:v="urn:schemas-microsoft-com:vml" xmlns:w10="urn:schemas-microsoft-com:office:word" xmlns:w="http://schemas.openxmlformats.org/wordprocessingml/2006/main" xmlns:w14="http://schemas.microsoft.com/office/word/2010/wordml" xmlns:w15="http://schemas.microsoft.com/office/word/2012/wordml" xmlns:w16cex="http://schemas.microsoft.com/office/word/2018/wordml/cex" xmlns:w16cid="http://schemas.microsoft.com/office/word/2016/wordml/cid" xmlns:w16="http://schemas.microsoft.com/office/word/2018/wordml" xmlns:w16du="http://schemas.microsoft.com/office/word/2023/wordml/word16du" xmlns:w16sdtdh="http://schemas.microsoft.com/office/word/2020/wordml/sdtdatahash" xmlns:w16sdtfl="http://schemas.microsoft.com/office/word/2024/wordml/sdtformatlock" xmlns:w16se="http://schemas.microsoft.com/office/word/2015/wordml/symex" xmlns:sl="http://schemas.openxmlformats.org/schemaLibrary/2006/main" mc:Ignorable="w14 w15 w16se w16cid w16 w16cex w16sdtdh w16sdtfl w16du">
   <w:view w:val="normal"/>
   <w:defaultTabStop w:val="708"/>
   <w:hyphenationZone w:val="425"/>
@@ -14285,10 +14298,15 @@
     <w:compatSetting w:name="enableOpenTypeFeatures" w:uri="http://schemas.microsoft.com/office/word" w:val="1"/>
     <w:compatSetting w:name="doNotFlipMirrorIndents" w:uri="http://schemas.microsoft.com/office/word" w:val="1"/>
     <w:compatSetting w:name="differentiateMultirowTableHeaders" w:uri="http://schemas.microsoft.com/office/word" w:val="1"/>
-    <w:compatSetting w:name="useWord2013TrackBottomHyphenation" w:uri="http://schemas.microsoft.com/office/word" w:val="0"/>
+    <w:compatSetting w:name="useWord2013TrackBottomHyphenation" w:uri="http://schemas.microsoft.com/office/word" w:val="1"/>
   </w:compat>
   <w:rsids>
     <w:rsidRoot w:val="00AB4744"/>
+    <w:rsid w:val="00094982"/>
+    <w:rsid w:val="00105776"/>
+    <w:rsid w:val="001E4E24"/>
+    <w:rsid w:val="0063013A"/>
+    <w:rsid w:val="007F43B6"/>
     <w:rsid w:val="00AB4744"/>
   </w:rsids>
   <m:mathPr>
@@ -14313,7 +14331,7 @@
 </file>
 
 <file path=word/glossary/styles.xml><?xml version="1.0" encoding="utf-8"?>
-<w:styles xmlns:mc="http://schemas.openxmlformats.org/markup-compatibility/2006" xmlns:r="http://schemas.openxmlformats.org/officeDocument/2006/relationships" xmlns:w="http://schemas.openxmlformats.org/wordprocessingml/2006/main" xmlns:w14="http://schemas.microsoft.com/office/word/2010/wordml" xmlns:w15="http://schemas.microsoft.com/office/word/2012/wordml" xmlns:w16cid="http://schemas.microsoft.com/office/word/2016/wordml/cid" xmlns:w16se="http://schemas.microsoft.com/office/word/2015/wordml/symex" mc:Ignorable="w14 w15 w16se w16cid">
+<w:styles xmlns:mc="http://schemas.openxmlformats.org/markup-compatibility/2006" xmlns:r="http://schemas.openxmlformats.org/officeDocument/2006/relationships" xmlns:w="http://schemas.openxmlformats.org/wordprocessingml/2006/main" xmlns:w14="http://schemas.microsoft.com/office/word/2010/wordml" xmlns:w15="http://schemas.microsoft.com/office/word/2012/wordml" xmlns:w16cex="http://schemas.microsoft.com/office/word/2018/wordml/cex" xmlns:w16cid="http://schemas.microsoft.com/office/word/2016/wordml/cid" xmlns:w16="http://schemas.microsoft.com/office/word/2018/wordml" xmlns:w16du="http://schemas.microsoft.com/office/word/2023/wordml/word16du" xmlns:w16sdtdh="http://schemas.microsoft.com/office/word/2020/wordml/sdtdatahash" xmlns:w16sdtfl="http://schemas.microsoft.com/office/word/2024/wordml/sdtformatlock" xmlns:w16se="http://schemas.microsoft.com/office/word/2015/wordml/symex" mc:Ignorable="w14 w15 w16se w16cid w16 w16cex w16sdtdh w16sdtfl w16du">
   <w:docDefaults>
     <w:rPrDefault>
       <w:rPr>
@@ -14329,7 +14347,7 @@
       </w:pPr>
     </w:pPrDefault>
   </w:docDefaults>
-  <w:latentStyles w:defLockedState="0" w:defUIPriority="99" w:defSemiHidden="0" w:defUnhideWhenUsed="0" w:defQFormat="0" w:count="375">
+  <w:latentStyles w:defLockedState="0" w:defUIPriority="99" w:defSemiHidden="0" w:defUnhideWhenUsed="0" w:defQFormat="0" w:count="376">
     <w:lsdException w:name="Normal" w:uiPriority="0" w:qFormat="1"/>
     <w:lsdException w:name="heading 1" w:uiPriority="9" w:qFormat="1"/>
     <w:lsdException w:name="heading 2" w:semiHidden="1" w:uiPriority="9" w:unhideWhenUsed="1" w:qFormat="1"/>
@@ -14705,6 +14723,7 @@
     <w:lsdException w:name="Smart Hyperlink" w:semiHidden="1" w:unhideWhenUsed="1"/>
     <w:lsdException w:name="Hashtag" w:semiHidden="1" w:unhideWhenUsed="1"/>
     <w:lsdException w:name="Unresolved Mention" w:semiHidden="1" w:unhideWhenUsed="1"/>
+    <w:lsdException w:name="Smart Link" w:semiHidden="1" w:unhideWhenUsed="1"/>
   </w:latentStyles>
   <w:style w:type="paragraph" w:default="1" w:styleId="Normal">
     <w:name w:val="Normal"/>
@@ -14755,32 +14774,11 @@
   <w:style w:type="paragraph" w:customStyle="1" w:styleId="96397EE8CD9045CCADA068EE190AED1F">
     <w:name w:val="96397EE8CD9045CCADA068EE190AED1F"/>
   </w:style>
-  <w:style w:type="paragraph" w:customStyle="1" w:styleId="5A04E2BC376D4D7B966A460CAC531AC3">
-    <w:name w:val="5A04E2BC376D4D7B966A460CAC531AC3"/>
-  </w:style>
-  <w:style w:type="paragraph" w:customStyle="1" w:styleId="64688DA6257F4EE09CAB2CF1D77AAA4B">
-    <w:name w:val="64688DA6257F4EE09CAB2CF1D77AAA4B"/>
-  </w:style>
-  <w:style w:type="paragraph" w:customStyle="1" w:styleId="F2D78618D77F43FA9566D83B590B8D31">
-    <w:name w:val="F2D78618D77F43FA9566D83B590B8D31"/>
-  </w:style>
-  <w:style w:type="paragraph" w:customStyle="1" w:styleId="32F836AFE4224122BE7F371DAA7B6F98">
-    <w:name w:val="32F836AFE4224122BE7F371DAA7B6F98"/>
-  </w:style>
-  <w:style w:type="paragraph" w:customStyle="1" w:styleId="39C54E48B44C4BDF9E8224CC67F264DD">
-    <w:name w:val="39C54E48B44C4BDF9E8224CC67F264DD"/>
-  </w:style>
-  <w:style w:type="paragraph" w:customStyle="1" w:styleId="26D510C2295540408DE9AE0B0D3EFD1F">
-    <w:name w:val="26D510C2295540408DE9AE0B0D3EFD1F"/>
-  </w:style>
-  <w:style w:type="paragraph" w:customStyle="1" w:styleId="73C334FF2C1D42D6BF20A7E660A3DB71">
-    <w:name w:val="73C334FF2C1D42D6BF20A7E660A3DB71"/>
-  </w:style>
 </w:styles>
 </file>
 
 <file path=word/glossary/webSettings.xml><?xml version="1.0" encoding="utf-8"?>
-<w:webSettings xmlns:mc="http://schemas.openxmlformats.org/markup-compatibility/2006" xmlns:r="http://schemas.openxmlformats.org/officeDocument/2006/relationships" xmlns:w="http://schemas.openxmlformats.org/wordprocessingml/2006/main" xmlns:w14="http://schemas.microsoft.com/office/word/2010/wordml" xmlns:w15="http://schemas.microsoft.com/office/word/2012/wordml" xmlns:w16cid="http://schemas.microsoft.com/office/word/2016/wordml/cid" xmlns:w16se="http://schemas.microsoft.com/office/word/2015/wordml/symex" mc:Ignorable="w14 w15 w16se w16cid">
+<w:webSettings xmlns:mc="http://schemas.openxmlformats.org/markup-compatibility/2006" xmlns:r="http://schemas.openxmlformats.org/officeDocument/2006/relationships" xmlns:w="http://schemas.openxmlformats.org/wordprocessingml/2006/main" xmlns:w14="http://schemas.microsoft.com/office/word/2010/wordml" xmlns:w15="http://schemas.microsoft.com/office/word/2012/wordml" xmlns:w16cex="http://schemas.microsoft.com/office/word/2018/wordml/cex" xmlns:w16cid="http://schemas.microsoft.com/office/word/2016/wordml/cid" xmlns:w16="http://schemas.microsoft.com/office/word/2018/wordml" xmlns:w16du="http://schemas.microsoft.com/office/word/2023/wordml/word16du" xmlns:w16sdtdh="http://schemas.microsoft.com/office/word/2020/wordml/sdtdatahash" xmlns:w16sdtfl="http://schemas.microsoft.com/office/word/2024/wordml/sdtformatlock" xmlns:w16se="http://schemas.microsoft.com/office/word/2015/wordml/symex" mc:Ignorable="w14 w15 w16se w16cid w16 w16cex w16sdtdh w16sdtfl w16du">
   <w:optimizeForBrowser/>
   <w:allowPNG/>
 </w:webSettings>
@@ -15059,21 +15057,6 @@
 </file>
 
 <file path=customXml/item2.xml><?xml version="1.0" encoding="utf-8"?>
-<?mso-contentType ?>
-<FormTemplates xmlns="http://schemas.microsoft.com/sharepoint/v3/contenttype/forms">
-  <Display>DocumentLibraryForm</Display>
-  <Edit>DocumentLibraryForm</Edit>
-  <New>DocumentLibraryForm</New>
-</FormTemplates>
-</file>
-
-<file path=customXml/item3.xml><?xml version="1.0" encoding="utf-8"?>
-<p:properties xmlns:p="http://schemas.microsoft.com/office/2006/metadata/properties" xmlns:xsi="http://www.w3.org/2001/XMLSchema-instance" xmlns:pc="http://schemas.microsoft.com/office/infopath/2007/PartnerControls">
-  <documentManagement/>
-</p:properties>
-</file>
-
-<file path=customXml/item4.xml><?xml version="1.0" encoding="utf-8"?>
 <ct:contentTypeSchema xmlns:ct="http://schemas.microsoft.com/office/2006/metadata/contentType" xmlns:ma="http://schemas.microsoft.com/office/2006/metadata/properties/metaAttributes" ct:_="" ma:_="" ma:contentTypeName="Documento" ma:contentTypeID="0x0101002DAF9F56021F3F4C9B69423536ABAA05" ma:contentTypeVersion="8" ma:contentTypeDescription="Crie um novo documento." ma:contentTypeScope="" ma:versionID="15c1c273e28080c947272f9af1a9018d">
   <xsd:schema xmlns:xsd="http://www.w3.org/2001/XMLSchema" xmlns:xs="http://www.w3.org/2001/XMLSchema" xmlns:p="http://schemas.microsoft.com/office/2006/metadata/properties" xmlns:ns2="dcfed6c1-54f8-4453-ade9-198aac9a381f" targetNamespace="http://schemas.microsoft.com/office/2006/metadata/properties" ma:root="true" ma:fieldsID="6f679b0e066c400737b3bd2a27e4cc79" ns2:_="">
     <xsd:import namespace="dcfed6c1-54f8-4453-ade9-198aac9a381f"/>
@@ -15243,8 +15226,23 @@
 </ct:contentTypeSchema>
 </file>
 
+<file path=customXml/item3.xml><?xml version="1.0" encoding="utf-8"?>
+<b:Sources xmlns:b="http://schemas.openxmlformats.org/officeDocument/2006/bibliography" xmlns="http://schemas.openxmlformats.org/officeDocument/2006/bibliography" SelectedStyle="\APASixthEditionOfficeOnline.xsl" StyleName="APA" Version="6"/>
+</file>
+
+<file path=customXml/item4.xml><?xml version="1.0" encoding="utf-8"?>
+<p:properties xmlns:p="http://schemas.microsoft.com/office/2006/metadata/properties" xmlns:xsi="http://www.w3.org/2001/XMLSchema-instance" xmlns:pc="http://schemas.microsoft.com/office/infopath/2007/PartnerControls">
+  <documentManagement/>
+</p:properties>
+</file>
+
 <file path=customXml/item5.xml><?xml version="1.0" encoding="utf-8"?>
-<b:Sources xmlns:b="http://schemas.openxmlformats.org/officeDocument/2006/bibliography" xmlns="http://schemas.openxmlformats.org/officeDocument/2006/bibliography" SelectedStyle="\APASixthEditionOfficeOnline.xsl" StyleName="APA" Version="6"/>
+<?mso-contentType ?>
+<FormTemplates xmlns="http://schemas.microsoft.com/sharepoint/v3/contenttype/forms">
+  <Display>DocumentLibraryForm</Display>
+  <Edit>DocumentLibraryForm</Edit>
+  <New>DocumentLibraryForm</New>
+</FormTemplates>
 </file>
 
 <file path=customXml/itemProps1.xml><?xml version="1.0" encoding="utf-8"?>
@@ -15256,23 +15254,6 @@
 </file>
 
 <file path=customXml/itemProps2.xml><?xml version="1.0" encoding="utf-8"?>
-<ds:datastoreItem xmlns:ds="http://schemas.openxmlformats.org/officeDocument/2006/customXml" ds:itemID="{EEEA518E-D48F-4058-9227-DC698541E3FF}">
-  <ds:schemaRefs>
-    <ds:schemaRef ds:uri="http://schemas.microsoft.com/sharepoint/v3/contenttype/forms"/>
-  </ds:schemaRefs>
-</ds:datastoreItem>
-</file>
-
-<file path=customXml/itemProps3.xml><?xml version="1.0" encoding="utf-8"?>
-<ds:datastoreItem xmlns:ds="http://schemas.openxmlformats.org/officeDocument/2006/customXml" ds:itemID="{63CD639D-2DD0-4BD7-BEF3-9B1A368886BB}">
-  <ds:schemaRefs>
-    <ds:schemaRef ds:uri="http://schemas.microsoft.com/office/2006/metadata/properties"/>
-    <ds:schemaRef ds:uri="http://schemas.microsoft.com/office/infopath/2007/PartnerControls"/>
-  </ds:schemaRefs>
-</ds:datastoreItem>
-</file>
-
-<file path=customXml/itemProps4.xml><?xml version="1.0" encoding="utf-8"?>
 <ds:datastoreItem xmlns:ds="http://schemas.openxmlformats.org/officeDocument/2006/customXml" ds:itemID="{FCE5EA2F-DF07-4FC9-AA94-8CA591F52449}">
   <ds:schemaRefs>
     <ds:schemaRef ds:uri="http://schemas.microsoft.com/office/2006/metadata/contentType"/>
@@ -15290,10 +15271,27 @@
 </ds:datastoreItem>
 </file>
 
-<file path=customXml/itemProps5.xml><?xml version="1.0" encoding="utf-8"?>
-<ds:datastoreItem xmlns:ds="http://schemas.openxmlformats.org/officeDocument/2006/customXml" ds:itemID="{6B813893-D94C-4947-A6E9-F6F9E1A35E68}">
+<file path=customXml/itemProps3.xml><?xml version="1.0" encoding="utf-8"?>
+<ds:datastoreItem xmlns:ds="http://schemas.openxmlformats.org/officeDocument/2006/customXml" ds:itemID="{3DACB2F5-11E4-4FBE-8693-856C1C4F82BB}">
   <ds:schemaRefs>
     <ds:schemaRef ds:uri="http://schemas.openxmlformats.org/officeDocument/2006/bibliography"/>
   </ds:schemaRefs>
 </ds:datastoreItem>
+</file>
+
+<file path=customXml/itemProps4.xml><?xml version="1.0" encoding="utf-8"?>
+<ds:datastoreItem xmlns:ds="http://schemas.openxmlformats.org/officeDocument/2006/customXml" ds:itemID="{63CD639D-2DD0-4BD7-BEF3-9B1A368886BB}">
+  <ds:schemaRefs>
+    <ds:schemaRef ds:uri="http://schemas.microsoft.com/office/2006/metadata/properties"/>
+    <ds:schemaRef ds:uri="http://schemas.microsoft.com/office/infopath/2007/PartnerControls"/>
+  </ds:schemaRefs>
+</ds:datastoreItem>
+</file>
+
+<file path=customXml/itemProps5.xml><?xml version="1.0" encoding="utf-8"?>
+<ds:datastoreItem xmlns:ds="http://schemas.openxmlformats.org/officeDocument/2006/customXml" ds:itemID="{EEEA518E-D48F-4058-9227-DC698541E3FF}">
+  <ds:schemaRefs>
+    <ds:schemaRef ds:uri="http://schemas.microsoft.com/sharepoint/v3/contenttype/forms"/>
+  </ds:schemaRefs>
+</ds:datastoreItem>
 </file>
</xml_diff>